<commit_message>
Tidied up move evaluation requests
- Moved common parts of engine evaluation requests in a new function.
- Added sounds (mp3 files from lichess.com).
- Cleaned up handling of move evaluation related controls.
</commit_message>
<xml_diff>
--- a/Documentation/Users Manual.docx
+++ b/Documentation/Users Manual.docx
@@ -117,6 +117,363 @@
         <w:rPr>
           <w:lang w:val="en-US"/>
         </w:rPr>
+        <w:t>Terminology</w:t>
+      </w:r>
+    </w:p>
+    <w:p>
+      <w:pPr>
+        <w:ind w:left="1276" w:hanging="1276"/>
+        <w:rPr>
+          <w:lang w:val="en-US"/>
+        </w:rPr>
+      </w:pPr>
+      <w:r>
+        <w:rPr>
+          <w:b/>
+          <w:bCs/>
+          <w:lang w:val="en-US"/>
+        </w:rPr>
+        <w:t>Workbook</w:t>
+      </w:r>
+      <w:r>
+        <w:rPr>
+          <w:lang w:val="en-US"/>
+        </w:rPr>
+        <w:t xml:space="preserve"> </w:t>
+      </w:r>
+      <w:r>
+        <w:rPr>
+          <w:lang w:val="en-US"/>
+        </w:rPr>
+        <w:tab/>
+      </w:r>
+      <w:r>
+        <w:rPr>
+          <w:lang w:val="en-US"/>
+        </w:rPr>
+        <w:t xml:space="preserve">a </w:t>
+      </w:r>
+      <w:r>
+        <w:rPr>
+          <w:lang w:val="en-US"/>
+        </w:rPr>
+        <w:t xml:space="preserve">set of variations (a variation tree) </w:t>
+      </w:r>
+      <w:r>
+        <w:rPr>
+          <w:lang w:val="en-US"/>
+        </w:rPr>
+        <w:t>used by the program at any given time.</w:t>
+      </w:r>
+      <w:r>
+        <w:rPr>
+          <w:lang w:val="en-US"/>
+        </w:rPr>
+        <w:t xml:space="preserve"> See the next section for details.</w:t>
+      </w:r>
+    </w:p>
+    <w:p>
+      <w:pPr>
+        <w:ind w:left="1276" w:hanging="1276"/>
+        <w:rPr>
+          <w:lang w:val="en-US"/>
+        </w:rPr>
+      </w:pPr>
+      <w:r>
+        <w:rPr>
+          <w:b/>
+          <w:bCs/>
+          <w:lang w:val="en-US"/>
+        </w:rPr>
+        <w:t>Line</w:t>
+      </w:r>
+      <w:r>
+        <w:rPr>
+          <w:lang w:val="en-US"/>
+        </w:rPr>
+        <w:t xml:space="preserve"> </w:t>
+      </w:r>
+      <w:r>
+        <w:rPr>
+          <w:lang w:val="en-US"/>
+        </w:rPr>
+        <w:tab/>
+        <w:t xml:space="preserve">a single variation with no </w:t>
+      </w:r>
+      <w:r>
+        <w:rPr>
+          <w:lang w:val="en-US"/>
+        </w:rPr>
+        <w:t>forks (i.e., no alternative moves at any point).</w:t>
+      </w:r>
+      <w:r>
+        <w:rPr>
+          <w:lang w:val="en-US"/>
+        </w:rPr>
+        <w:t xml:space="preserve"> </w:t>
+      </w:r>
+    </w:p>
+    <w:p>
+      <w:pPr>
+        <w:ind w:left="1276" w:hanging="1276"/>
+        <w:rPr>
+          <w:lang w:val="en-US"/>
+        </w:rPr>
+      </w:pPr>
+      <w:r>
+        <w:rPr>
+          <w:b/>
+          <w:bCs/>
+          <w:lang w:val="en-US"/>
+        </w:rPr>
+        <w:t>Board</w:t>
+      </w:r>
+      <w:r>
+        <w:rPr>
+          <w:lang w:val="en-US"/>
+        </w:rPr>
+        <w:t xml:space="preserve"> </w:t>
+      </w:r>
+      <w:r>
+        <w:rPr>
+          <w:lang w:val="en-US"/>
+        </w:rPr>
+        <w:tab/>
+        <w:t>a</w:t>
+      </w:r>
+      <w:r>
+        <w:rPr>
+          <w:lang w:val="en-US"/>
+        </w:rPr>
+        <w:t xml:space="preserve"> chess board</w:t>
+      </w:r>
+    </w:p>
+    <w:p>
+      <w:pPr>
+        <w:ind w:left="1276" w:hanging="1276"/>
+        <w:rPr>
+          <w:lang w:val="en-US"/>
+        </w:rPr>
+      </w:pPr>
+      <w:r>
+        <w:rPr>
+          <w:b/>
+          <w:bCs/>
+          <w:lang w:val="en-US"/>
+        </w:rPr>
+        <w:t>Position</w:t>
+      </w:r>
+      <w:r>
+        <w:rPr>
+          <w:lang w:val="en-US"/>
+        </w:rPr>
+        <w:t xml:space="preserve"> </w:t>
+      </w:r>
+      <w:r>
+        <w:rPr>
+          <w:lang w:val="en-US"/>
+        </w:rPr>
+        <w:tab/>
+      </w:r>
+      <w:r>
+        <w:rPr>
+          <w:lang w:val="en-US"/>
+        </w:rPr>
+        <w:t xml:space="preserve">the </w:t>
+      </w:r>
+      <w:r>
+        <w:rPr>
+          <w:lang w:val="en-US"/>
+        </w:rPr>
+        <w:t>setup of the pieces on the board together with</w:t>
+      </w:r>
+      <w:r>
+        <w:rPr>
+          <w:lang w:val="en-US"/>
+        </w:rPr>
+        <w:t xml:space="preserve"> the </w:t>
+      </w:r>
+      <w:r>
+        <w:rPr>
+          <w:lang w:val="en-US"/>
+        </w:rPr>
+        <w:t>dynamic attributes like the right to castling, en passant capture etc.</w:t>
+      </w:r>
+    </w:p>
+    <w:p>
+      <w:pPr>
+        <w:ind w:left="1276" w:hanging="1276"/>
+        <w:rPr>
+          <w:b/>
+          <w:bCs/>
+          <w:lang w:val="en-US"/>
+        </w:rPr>
+      </w:pPr>
+      <w:r>
+        <w:rPr>
+          <w:b/>
+          <w:bCs/>
+          <w:lang w:val="en-US"/>
+        </w:rPr>
+        <w:t>Move</w:t>
+      </w:r>
+      <w:r>
+        <w:rPr>
+          <w:b/>
+          <w:bCs/>
+          <w:lang w:val="en-US"/>
+        </w:rPr>
+        <w:tab/>
+      </w:r>
+      <w:r>
+        <w:rPr>
+          <w:lang w:val="en-US"/>
+        </w:rPr>
+        <w:t xml:space="preserve">this is an ambiguous term </w:t>
+      </w:r>
+      <w:r>
+        <w:rPr>
+          <w:lang w:val="en-US"/>
+        </w:rPr>
+        <w:t>that</w:t>
+      </w:r>
+      <w:r>
+        <w:rPr>
+          <w:lang w:val="en-US"/>
+        </w:rPr>
+        <w:t xml:space="preserve"> may refer to a </w:t>
+      </w:r>
+      <w:r>
+        <w:rPr>
+          <w:i/>
+          <w:iCs/>
+          <w:lang w:val="en-US"/>
+        </w:rPr>
+        <w:t>ply</w:t>
+      </w:r>
+      <w:r>
+        <w:rPr>
+          <w:lang w:val="en-US"/>
+        </w:rPr>
+        <w:t xml:space="preserve"> (a move by one side, White or Black) or to both White’s and Black’s plies together e.g.</w:t>
+      </w:r>
+      <w:r>
+        <w:rPr>
+          <w:lang w:val="en-US"/>
+        </w:rPr>
+        <w:t>,</w:t>
+      </w:r>
+      <w:r>
+        <w:rPr>
+          <w:lang w:val="en-US"/>
+        </w:rPr>
+        <w:t xml:space="preserve"> when giving the number of moves in </w:t>
+      </w:r>
+      <w:r>
+        <w:rPr>
+          <w:lang w:val="en-US"/>
+        </w:rPr>
+        <w:t>a</w:t>
+      </w:r>
+      <w:r>
+        <w:rPr>
+          <w:lang w:val="en-US"/>
+        </w:rPr>
+        <w:t xml:space="preserve"> game.</w:t>
+      </w:r>
+      <w:r>
+        <w:rPr>
+          <w:lang w:val="en-US"/>
+        </w:rPr>
+        <w:t xml:space="preserve"> Where practical we will refer to a move made by one side as a ply.</w:t>
+      </w:r>
+    </w:p>
+    <w:p>
+      <w:pPr>
+        <w:ind w:left="1276" w:hanging="1276"/>
+        <w:rPr>
+          <w:lang w:val="en-US"/>
+        </w:rPr>
+      </w:pPr>
+      <w:r>
+        <w:rPr>
+          <w:b/>
+          <w:bCs/>
+          <w:lang w:val="en-US"/>
+        </w:rPr>
+        <w:t>Ply</w:t>
+      </w:r>
+      <w:r>
+        <w:rPr>
+          <w:lang w:val="en-US"/>
+        </w:rPr>
+        <w:tab/>
+        <w:t xml:space="preserve">a move made by one side, either White or Black. In some contexts, it may be referred to as </w:t>
+      </w:r>
+      <w:r>
+        <w:rPr>
+          <w:i/>
+          <w:iCs/>
+          <w:lang w:val="en-US"/>
+        </w:rPr>
+        <w:t>half-move</w:t>
+      </w:r>
+      <w:r>
+        <w:rPr>
+          <w:lang w:val="en-US"/>
+        </w:rPr>
+        <w:t>.</w:t>
+      </w:r>
+    </w:p>
+    <w:p>
+      <w:pPr>
+        <w:ind w:left="1276" w:hanging="1276"/>
+        <w:rPr>
+          <w:lang w:val="en-US"/>
+        </w:rPr>
+      </w:pPr>
+      <w:r>
+        <w:rPr>
+          <w:b/>
+          <w:bCs/>
+          <w:lang w:val="en-US"/>
+        </w:rPr>
+        <w:t>Chess Engine</w:t>
+      </w:r>
+      <w:r>
+        <w:rPr>
+          <w:lang w:val="en-US"/>
+        </w:rPr>
+        <w:tab/>
+        <w:t xml:space="preserve">an application or a library generating moves in response to receiving a </w:t>
+      </w:r>
+      <w:r>
+        <w:rPr>
+          <w:i/>
+          <w:iCs/>
+          <w:lang w:val="en-US"/>
+        </w:rPr>
+        <w:t>Position</w:t>
+      </w:r>
+      <w:r>
+        <w:rPr>
+          <w:lang w:val="en-US"/>
+        </w:rPr>
+        <w:t xml:space="preserve"> or a complete game’s move sequence as input.</w:t>
+      </w:r>
+    </w:p>
+    <w:p>
+      <w:pPr>
+        <w:pStyle w:val="Heading1"/>
+        <w:rPr>
+          <w:lang w:val="en-US"/>
+        </w:rPr>
+      </w:pPr>
+      <w:r>
+        <w:rPr>
+          <w:lang w:val="en-US"/>
+        </w:rPr>
+        <w:lastRenderedPageBreak/>
         <w:t>Workbook</w:t>
       </w:r>
       <w:r>
@@ -253,21 +610,7 @@
         <w:rPr>
           <w:lang w:val="en-US"/>
         </w:rPr>
-        <w:t xml:space="preserve">The CHFRG format adds some non-PGN headers (e.g., for the title of the workbook), the ability to start the workbook at any position (using the FEN format to define it) thus making it possible to produce workbooks for studying middle game and endgames rather than just the openings </w:t>
-      </w:r>
-      <w:proofErr w:type="gramStart"/>
-      <w:r>
-        <w:rPr>
-          <w:lang w:val="en-US"/>
-        </w:rPr>
-        <w:t>and also</w:t>
-      </w:r>
-      <w:proofErr w:type="gramEnd"/>
-      <w:r>
-        <w:rPr>
-          <w:lang w:val="en-US"/>
-        </w:rPr>
-        <w:t xml:space="preserve"> some Chess Forge specific tags.</w:t>
+        <w:t>The CHFRG format adds some non-PGN headers (e.g., for the title of the workbook), the ability to start the workbook at any position (using the FEN format to define it) thus making it possible to produce workbooks for studying middle game and endgames rather than just the openings and also some Chess Forge specific tags.</w:t>
       </w:r>
     </w:p>
     <w:p>
@@ -312,7 +655,6 @@
         <w:rPr>
           <w:lang w:val="en-US"/>
         </w:rPr>
-        <w:lastRenderedPageBreak/>
         <w:t>Manual review</w:t>
       </w:r>
     </w:p>
@@ -421,21 +763,7 @@
         <w:rPr>
           <w:lang w:val="en-US"/>
         </w:rPr>
-        <w:t xml:space="preserve"> in a way </w:t>
-      </w:r>
-      <w:proofErr w:type="gramStart"/>
-      <w:r>
-        <w:rPr>
-          <w:lang w:val="en-US"/>
-        </w:rPr>
-        <w:t>similar to</w:t>
-      </w:r>
-      <w:proofErr w:type="gramEnd"/>
-      <w:r>
-        <w:rPr>
-          <w:lang w:val="en-US"/>
-        </w:rPr>
-        <w:t xml:space="preserve"> how traditional chess books would show it. </w:t>
+        <w:t xml:space="preserve"> in a way similar to how traditional chess books would show it. </w:t>
       </w:r>
       <w:r>
         <w:rPr>
@@ -453,8 +781,10 @@
       </w:pPr>
       <w:r>
         <w:rPr>
-          <w:lang w:val="en-US"/>
-        </w:rPr>
+          <w:noProof/>
+          <w:lang w:val="en-US"/>
+        </w:rPr>
+        <w:lastRenderedPageBreak/>
         <w:drawing>
           <wp:inline distT="0" distB="0" distL="0" distR="0" wp14:anchorId="64A54F96" wp14:editId="55A3666F">
             <wp:extent cx="4248150" cy="2139506"/>
@@ -510,7 +840,10 @@
         <w:rPr>
           <w:lang w:val="en-US"/>
         </w:rPr>
-        <w:t>Table view</w:t>
+        <w:t xml:space="preserve">Table </w:t>
+      </w:r>
+      <w:r>
+        <w:t>view</w:t>
       </w:r>
     </w:p>
     <w:p>
@@ -535,6 +868,7 @@
       </w:pPr>
       <w:r>
         <w:rPr>
+          <w:noProof/>
           <w:lang w:val="en-US"/>
         </w:rPr>
         <w:drawing>
@@ -585,58 +919,59 @@
         <w:rPr>
           <w:lang w:val="en-US"/>
         </w:rPr>
+        <w:t xml:space="preserve">Active </w:t>
+      </w:r>
+      <w:r>
+        <w:rPr>
+          <w:lang w:val="en-US"/>
+        </w:rPr>
+        <w:t xml:space="preserve">Line </w:t>
+      </w:r>
+      <w:r>
+        <w:rPr>
+          <w:lang w:val="en-US"/>
+        </w:rPr>
+        <w:t>view</w:t>
+      </w:r>
+    </w:p>
+    <w:p>
+      <w:pPr>
+        <w:rPr>
+          <w:lang w:val="en-US"/>
+        </w:rPr>
+      </w:pPr>
+      <w:r>
+        <w:rPr>
+          <w:lang w:val="en-US"/>
+        </w:rPr>
+        <w:t>The is always one selected line in the Workbook</w:t>
+      </w:r>
+      <w:r>
+        <w:rPr>
+          <w:lang w:val="en-US"/>
+        </w:rPr>
+        <w:t>.</w:t>
+      </w:r>
+      <w:r>
+        <w:rPr>
+          <w:lang w:val="en-US"/>
+        </w:rPr>
+        <w:t xml:space="preserve"> We will refer to it as “Active Line”.  In addition to being highlighted in the Workbook and Table views, it is also shown the Active Line view.</w:t>
+      </w:r>
+    </w:p>
+    <w:p>
+      <w:pPr>
+        <w:jc w:val="center"/>
+        <w:rPr>
+          <w:lang w:val="en-US"/>
+        </w:rPr>
+      </w:pPr>
+      <w:r>
+        <w:rPr>
+          <w:noProof/>
+          <w:lang w:val="en-US"/>
+        </w:rPr>
         <w:lastRenderedPageBreak/>
-        <w:t xml:space="preserve">Active </w:t>
-      </w:r>
-      <w:r>
-        <w:rPr>
-          <w:lang w:val="en-US"/>
-        </w:rPr>
-        <w:t xml:space="preserve">Line </w:t>
-      </w:r>
-      <w:r>
-        <w:rPr>
-          <w:lang w:val="en-US"/>
-        </w:rPr>
-        <w:t>view</w:t>
-      </w:r>
-    </w:p>
-    <w:p>
-      <w:pPr>
-        <w:rPr>
-          <w:lang w:val="en-US"/>
-        </w:rPr>
-      </w:pPr>
-      <w:r>
-        <w:rPr>
-          <w:lang w:val="en-US"/>
-        </w:rPr>
-        <w:t>The is always one selected line in the Workbook</w:t>
-      </w:r>
-      <w:r>
-        <w:rPr>
-          <w:lang w:val="en-US"/>
-        </w:rPr>
-        <w:t>.</w:t>
-      </w:r>
-      <w:r>
-        <w:rPr>
-          <w:lang w:val="en-US"/>
-        </w:rPr>
-        <w:t xml:space="preserve"> We will refer to it as “Active Line”.  In addition to being highlighted in the Workbook and Table views, it is also shown the Active Line view.</w:t>
-      </w:r>
-    </w:p>
-    <w:p>
-      <w:pPr>
-        <w:jc w:val="center"/>
-        <w:rPr>
-          <w:lang w:val="en-US"/>
-        </w:rPr>
-      </w:pPr>
-      <w:r>
-        <w:rPr>
-          <w:lang w:val="en-US"/>
-        </w:rPr>
         <w:drawing>
           <wp:inline distT="0" distB="0" distL="0" distR="0" wp14:anchorId="4A2D28DE" wp14:editId="74FA7D58">
             <wp:extent cx="3248025" cy="1839840"/>
@@ -909,7 +1244,6 @@
         <w:rPr>
           <w:lang w:val="en-US"/>
         </w:rPr>
-        <w:lastRenderedPageBreak/>
         <w:t>Manual replay</w:t>
       </w:r>
       <w:r>
@@ -958,6 +1292,7 @@
         <w:rPr>
           <w:lang w:val="en-US"/>
         </w:rPr>
+        <w:lastRenderedPageBreak/>
         <w:t>Evaluate Move</w:t>
       </w:r>
     </w:p>
@@ -997,178 +1332,193 @@
         <w:rPr>
           <w:lang w:val="en-US"/>
         </w:rPr>
-        <w:t>Terminology</w:t>
-      </w:r>
-    </w:p>
-    <w:p>
-      <w:pPr>
-        <w:rPr>
-          <w:lang w:val="en-US"/>
-        </w:rPr>
-      </w:pPr>
-      <w:r>
-        <w:rPr>
-          <w:b/>
-          <w:bCs/>
-          <w:lang w:val="en-US"/>
-        </w:rPr>
-        <w:t>Variation Tree</w:t>
-      </w:r>
-      <w:r>
-        <w:rPr>
-          <w:lang w:val="en-US"/>
-        </w:rPr>
-        <w:t xml:space="preserve"> – a chess game or a set of variations used by the program at any given time. The program is only ever actively operating on a single tree.</w:t>
-      </w:r>
-    </w:p>
-    <w:p>
-      <w:pPr>
-        <w:rPr>
-          <w:lang w:val="en-US"/>
-        </w:rPr>
-      </w:pPr>
-      <w:r>
-        <w:rPr>
-          <w:lang w:val="en-US"/>
-        </w:rPr>
-        <w:t>The Variation Tree that begins at the  starting position can be fully represented as a PGN game.</w:t>
-      </w:r>
-    </w:p>
-    <w:p>
-      <w:pPr>
-        <w:rPr>
-          <w:lang w:val="en-US"/>
-        </w:rPr>
-      </w:pPr>
-      <w:r>
-        <w:rPr>
-          <w:lang w:val="en-US"/>
-        </w:rPr>
-        <w:t xml:space="preserve">Other Variation Trees </w:t>
-      </w:r>
-      <w:proofErr w:type="gramStart"/>
-      <w:r>
-        <w:rPr>
-          <w:lang w:val="en-US"/>
-        </w:rPr>
-        <w:t>have to</w:t>
-      </w:r>
-      <w:proofErr w:type="gramEnd"/>
-      <w:r>
-        <w:rPr>
-          <w:lang w:val="en-US"/>
-        </w:rPr>
-        <w:t xml:space="preserve"> be represented as a combination of FEN and PGN.</w:t>
-      </w:r>
-    </w:p>
-    <w:p>
-      <w:pPr>
-        <w:rPr>
-          <w:lang w:val="en-US"/>
-        </w:rPr>
-      </w:pPr>
-      <w:r>
-        <w:rPr>
-          <w:b/>
-          <w:bCs/>
-          <w:lang w:val="en-US"/>
-        </w:rPr>
-        <w:t>Line</w:t>
-      </w:r>
-      <w:r>
-        <w:rPr>
-          <w:lang w:val="en-US"/>
-        </w:rPr>
-        <w:t xml:space="preserve"> - </w:t>
-      </w:r>
-    </w:p>
-    <w:p>
-      <w:pPr>
-        <w:rPr>
-          <w:lang w:val="en-US"/>
-        </w:rPr>
-      </w:pPr>
-      <w:r>
-        <w:rPr>
-          <w:b/>
-          <w:bCs/>
-          <w:lang w:val="en-US"/>
-        </w:rPr>
-        <w:t>Board</w:t>
-      </w:r>
-      <w:r>
-        <w:rPr>
-          <w:lang w:val="en-US"/>
-        </w:rPr>
-        <w:t xml:space="preserve"> – the chess board</w:t>
-      </w:r>
-    </w:p>
-    <w:p>
-      <w:pPr>
-        <w:rPr>
-          <w:lang w:val="en-US"/>
-        </w:rPr>
-      </w:pPr>
-      <w:r>
-        <w:rPr>
-          <w:b/>
-          <w:bCs/>
-          <w:lang w:val="en-US"/>
-        </w:rPr>
-        <w:t>Position</w:t>
-      </w:r>
-      <w:r>
-        <w:rPr>
-          <w:lang w:val="en-US"/>
-        </w:rPr>
-        <w:t xml:space="preserve"> – the board and the attributes</w:t>
-      </w:r>
-    </w:p>
-    <w:p>
-      <w:pPr>
-        <w:rPr>
-          <w:b/>
-          <w:bCs/>
-          <w:lang w:val="en-US"/>
-        </w:rPr>
-      </w:pPr>
-      <w:r>
-        <w:rPr>
-          <w:b/>
-          <w:bCs/>
-          <w:lang w:val="en-US"/>
-        </w:rPr>
-        <w:t>Move</w:t>
-      </w:r>
-    </w:p>
-    <w:p>
-      <w:pPr>
-        <w:rPr>
-          <w:lang w:val="en-US"/>
-        </w:rPr>
-      </w:pPr>
-      <w:r>
-        <w:rPr>
-          <w:lang w:val="en-US"/>
-        </w:rPr>
-        <w:t>Ply</w:t>
-      </w:r>
-    </w:p>
-    <w:p>
-      <w:pPr>
-        <w:rPr>
-          <w:lang w:val="en-US"/>
-        </w:rPr>
-      </w:pPr>
-      <w:r>
-        <w:rPr>
-          <w:lang w:val="en-US"/>
-        </w:rPr>
-        <w:t>Chess Engine</w:t>
-      </w:r>
-    </w:p>
-    <w:p>
-      <w:pPr>
+        <w:t>Evaluation</w:t>
+      </w:r>
+    </w:p>
+    <w:p>
+      <w:pPr>
+        <w:rPr>
+          <w:lang w:val="en-US"/>
+        </w:rPr>
+      </w:pPr>
+      <w:r>
+        <w:rPr>
+          <w:lang w:val="en-US"/>
+        </w:rPr>
+        <w:t xml:space="preserve">When a move evaluation is in progress, clicking on another move will cancel </w:t>
+      </w:r>
+      <w:r>
+        <w:rPr>
+          <w:lang w:val="en-US"/>
+        </w:rPr>
+        <w:t>not impact the process and a request for a new evaluation will not be accepted</w:t>
+      </w:r>
+      <w:r>
+        <w:rPr>
+          <w:lang w:val="en-US"/>
+        </w:rPr>
+        <w:t>.</w:t>
+      </w:r>
+      <w:r>
+        <w:rPr>
+          <w:lang w:val="en-US"/>
+        </w:rPr>
+        <w:t xml:space="preserve">  The user would have to explicitly cancel the evaluation first.</w:t>
+      </w:r>
+    </w:p>
+    <w:p>
+      <w:pPr>
+        <w:rPr>
+          <w:lang w:val="en-US"/>
+        </w:rPr>
+      </w:pPr>
+    </w:p>
+    <w:p>
+      <w:pPr>
+        <w:rPr>
+          <w:lang w:val="en-US"/>
+        </w:rPr>
+      </w:pPr>
+      <w:r>
+        <w:rPr>
+          <w:lang w:val="en-US"/>
+        </w:rPr>
+        <w:t>However, changing the Active Line will cancel any evaluations in progress. The user will receive a warning.</w:t>
+      </w:r>
+    </w:p>
+    <w:p>
+      <w:pPr>
+        <w:rPr>
+          <w:lang w:val="en-US"/>
+        </w:rPr>
+      </w:pPr>
+      <w:r>
+        <w:rPr>
+          <w:lang w:val="en-US"/>
+        </w:rPr>
+        <w:t>If a line evaluation is in progress, the user will be asked whether to cancel it.</w:t>
+      </w:r>
+    </w:p>
+    <w:p>
+      <w:pPr>
+        <w:rPr>
+          <w:lang w:val="en-US"/>
+        </w:rPr>
+      </w:pPr>
+      <w:r>
+        <w:rPr>
+          <w:lang w:val="en-US"/>
+        </w:rPr>
+        <w:t>Active Line</w:t>
+      </w:r>
+    </w:p>
+    <w:p>
+      <w:pPr>
+        <w:rPr>
+          <w:lang w:val="en-US"/>
+        </w:rPr>
+      </w:pPr>
+      <w:r>
+        <w:rPr>
+          <w:lang w:val="en-US"/>
+        </w:rPr>
+        <w:t>Selected Move</w:t>
+      </w:r>
+    </w:p>
+    <w:p>
+      <w:pPr>
+        <w:rPr>
+          <w:lang w:val="en-US"/>
+        </w:rPr>
+      </w:pPr>
+      <w:r>
+        <w:rPr>
+          <w:lang w:val="en-US"/>
+        </w:rPr>
+        <w:t>Elements of the GUI</w:t>
+      </w:r>
+    </w:p>
+    <w:p>
+      <w:pPr>
+        <w:rPr>
+          <w:lang w:val="en-US"/>
+        </w:rPr>
+      </w:pPr>
+      <w:r>
+        <w:rPr>
+          <w:lang w:val="en-US"/>
+        </w:rPr>
+        <w:t>Main Board</w:t>
+      </w:r>
+    </w:p>
+    <w:p>
+      <w:pPr>
+        <w:rPr>
+          <w:lang w:val="en-US"/>
+        </w:rPr>
+      </w:pPr>
+      <w:r>
+        <w:rPr>
+          <w:lang w:val="en-US"/>
+        </w:rPr>
+        <w:t>Main Board Notes</w:t>
+      </w:r>
+    </w:p>
+    <w:p>
+      <w:pPr>
+        <w:rPr>
+          <w:lang w:val="en-US"/>
+        </w:rPr>
+      </w:pPr>
+      <w:r>
+        <w:rPr>
+          <w:lang w:val="en-US"/>
+        </w:rPr>
+        <w:t>Active Line View</w:t>
+      </w:r>
+    </w:p>
+    <w:p>
+      <w:pPr>
+        <w:rPr>
+          <w:lang w:val="en-US"/>
+        </w:rPr>
+      </w:pPr>
+      <w:r>
+        <w:rPr>
+          <w:lang w:val="en-US"/>
+        </w:rPr>
+        <w:t>Workbook Text</w:t>
+      </w:r>
+    </w:p>
+    <w:p>
+      <w:pPr>
+        <w:rPr>
+          <w:lang w:val="en-US"/>
+        </w:rPr>
+      </w:pPr>
+      <w:r>
+        <w:rPr>
+          <w:lang w:val="en-US"/>
+        </w:rPr>
+        <w:t>Workbook Table</w:t>
+      </w:r>
+    </w:p>
+    <w:p>
+      <w:pPr>
+        <w:rPr>
+          <w:lang w:val="en-US"/>
+        </w:rPr>
+      </w:pPr>
+      <w:r>
+        <w:rPr>
+          <w:lang w:val="en-US"/>
+        </w:rPr>
+        <w:t>Bookmarks</w:t>
+      </w:r>
+    </w:p>
+    <w:p>
+      <w:pPr>
+        <w:jc w:val="center"/>
         <w:rPr>
           <w:lang w:val="en-US"/>
         </w:rPr>
@@ -1185,153 +1535,107 @@
         <w:rPr>
           <w:lang w:val="en-US"/>
         </w:rPr>
-        <w:t>Evaluation</w:t>
-      </w:r>
-    </w:p>
-    <w:p>
-      <w:pPr>
-        <w:rPr>
-          <w:lang w:val="en-US"/>
-        </w:rPr>
-      </w:pPr>
-      <w:r>
-        <w:rPr>
-          <w:lang w:val="en-US"/>
-        </w:rPr>
-        <w:t xml:space="preserve">When a move evaluation is in progress, clicking on another move will cancel </w:t>
-      </w:r>
-      <w:r>
-        <w:rPr>
-          <w:lang w:val="en-US"/>
-        </w:rPr>
-        <w:t>not impact the process and a request for a new evaluation will not be accepted</w:t>
-      </w:r>
-      <w:r>
-        <w:rPr>
-          <w:lang w:val="en-US"/>
-        </w:rPr>
-        <w:t>.</w:t>
-      </w:r>
-      <w:r>
-        <w:rPr>
-          <w:lang w:val="en-US"/>
-        </w:rPr>
-        <w:t xml:space="preserve">  The user would have to explicitly cancel the evaluation first.</w:t>
-      </w:r>
-    </w:p>
-    <w:p>
-      <w:pPr>
-        <w:rPr>
-          <w:lang w:val="en-US"/>
-        </w:rPr>
-      </w:pPr>
-    </w:p>
-    <w:p>
-      <w:pPr>
-        <w:rPr>
-          <w:lang w:val="en-US"/>
-        </w:rPr>
-      </w:pPr>
-      <w:r>
-        <w:rPr>
-          <w:lang w:val="en-US"/>
-        </w:rPr>
-        <w:t>However, changing the Active Line will cancel any evaluations in progress. The user will receive a warning.</w:t>
-      </w:r>
-    </w:p>
-    <w:p>
-      <w:pPr>
-        <w:rPr>
-          <w:lang w:val="en-US"/>
-        </w:rPr>
-      </w:pPr>
-      <w:r>
-        <w:rPr>
-          <w:lang w:val="en-US"/>
-        </w:rPr>
-        <w:t>If a line evaluation is in progress, the user will be asked whether to cancel it.</w:t>
-      </w:r>
-    </w:p>
-    <w:p>
-      <w:pPr>
-        <w:rPr>
-          <w:lang w:val="en-US"/>
-        </w:rPr>
-      </w:pPr>
-      <w:r>
-        <w:rPr>
-          <w:lang w:val="en-US"/>
-        </w:rPr>
-        <w:t>Active Line</w:t>
-      </w:r>
-    </w:p>
-    <w:p>
-      <w:pPr>
-        <w:rPr>
-          <w:lang w:val="en-US"/>
-        </w:rPr>
-      </w:pPr>
-      <w:r>
-        <w:rPr>
-          <w:lang w:val="en-US"/>
-        </w:rPr>
-        <w:t>Selected Move</w:t>
-      </w:r>
-    </w:p>
-    <w:p>
-      <w:pPr>
-        <w:rPr>
-          <w:lang w:val="en-US"/>
-        </w:rPr>
-      </w:pPr>
-      <w:r>
-        <w:rPr>
-          <w:lang w:val="en-US"/>
-        </w:rPr>
-        <w:t>Elements of the GUI</w:t>
-      </w:r>
-    </w:p>
-    <w:p>
-      <w:pPr>
-        <w:rPr>
-          <w:lang w:val="en-US"/>
-        </w:rPr>
-      </w:pPr>
-      <w:r>
-        <w:rPr>
-          <w:lang w:val="en-US"/>
-        </w:rPr>
-        <w:t>Main Board</w:t>
-      </w:r>
-    </w:p>
-    <w:p>
-      <w:pPr>
-        <w:rPr>
-          <w:lang w:val="en-US"/>
-        </w:rPr>
-      </w:pPr>
-      <w:r>
-        <w:rPr>
-          <w:lang w:val="en-US"/>
-        </w:rPr>
-        <w:t>Main Board Notes</w:t>
-      </w:r>
-    </w:p>
-    <w:p>
-      <w:pPr>
-        <w:rPr>
-          <w:lang w:val="en-US"/>
-        </w:rPr>
-      </w:pPr>
-      <w:r>
-        <w:rPr>
-          <w:lang w:val="en-US"/>
-        </w:rPr>
-        <w:t>Active Line View</w:t>
-      </w:r>
-    </w:p>
-    <w:p>
-      <w:pPr>
+        <w:t>Technical Notes</w:t>
+      </w:r>
+    </w:p>
+    <w:p>
+      <w:pPr>
+        <w:pStyle w:val="Heading2"/>
+        <w:rPr>
+          <w:lang w:val="en-US"/>
+        </w:rPr>
+      </w:pPr>
+      <w:r>
+        <w:rPr>
+          <w:lang w:val="en-US"/>
+        </w:rPr>
+        <w:t>Changing Application Modes</w:t>
+      </w:r>
+    </w:p>
+    <w:p>
+      <w:pPr>
+        <w:pStyle w:val="Heading3"/>
+        <w:rPr>
+          <w:lang w:val="en-US"/>
+        </w:rPr>
+      </w:pPr>
+      <w:r>
+        <w:rPr>
+          <w:lang w:val="en-US"/>
+        </w:rPr>
+        <w:t>Manual Review -&gt; Game vs Engine</w:t>
+      </w:r>
+    </w:p>
+    <w:p>
+      <w:pPr>
+        <w:rPr>
+          <w:lang w:val="en-US"/>
+        </w:rPr>
+      </w:pPr>
+      <w:r>
+        <w:rPr>
+          <w:lang w:val="en-US"/>
+        </w:rPr>
+        <w:t>GUI updates</w:t>
+      </w:r>
+      <w:r>
+        <w:rPr>
+          <w:lang w:val="en-US"/>
+        </w:rPr>
+        <w:t>:</w:t>
+      </w:r>
+    </w:p>
+    <w:p>
+      <w:pPr>
+        <w:pStyle w:val="ListParagraph"/>
+        <w:numPr>
+          <w:ilvl w:val="0"/>
+          <w:numId w:val="3"/>
+        </w:numPr>
+        <w:rPr>
+          <w:lang w:val="en-US"/>
+        </w:rPr>
+      </w:pPr>
+      <w:r>
+        <w:rPr>
+          <w:lang w:val="en-US"/>
+        </w:rPr>
+        <w:t>The main chessboard changes its color</w:t>
+      </w:r>
+    </w:p>
+    <w:p>
+      <w:pPr>
+        <w:pStyle w:val="ListParagraph"/>
+        <w:numPr>
+          <w:ilvl w:val="0"/>
+          <w:numId w:val="3"/>
+        </w:numPr>
+        <w:rPr>
+          <w:lang w:val="en-US"/>
+        </w:rPr>
+      </w:pPr>
+      <w:r>
+        <w:rPr>
+          <w:lang w:val="en-US"/>
+        </w:rPr>
+        <w:t>The Active Line view is hidden</w:t>
+      </w:r>
+      <w:r>
+        <w:rPr>
+          <w:lang w:val="en-US"/>
+        </w:rPr>
+        <w:t>,</w:t>
+      </w:r>
+      <w:r>
+        <w:rPr>
+          <w:lang w:val="en-US"/>
+        </w:rPr>
+        <w:t xml:space="preserve"> replaced by the Game Line view. The Game Line view shows the moves leading to the position the user chose to start the game from and then updates it as the game progresses.</w:t>
+      </w:r>
+    </w:p>
+    <w:p>
+      <w:pPr>
+        <w:pStyle w:val="Heading3"/>
         <w:rPr>
           <w:lang w:val="en-US"/>
         </w:rPr>
@@ -1341,430 +1645,236 @@
           <w:lang w:val="en-US"/>
         </w:rPr>
         <w:lastRenderedPageBreak/>
-        <w:t>Workbook Text</w:t>
-      </w:r>
-    </w:p>
-    <w:p>
-      <w:pPr>
-        <w:rPr>
-          <w:lang w:val="en-US"/>
-        </w:rPr>
-      </w:pPr>
-      <w:r>
-        <w:rPr>
-          <w:lang w:val="en-US"/>
-        </w:rPr>
-        <w:t>Workbook Table</w:t>
-      </w:r>
-    </w:p>
-    <w:p>
-      <w:pPr>
-        <w:rPr>
-          <w:lang w:val="en-US"/>
-        </w:rPr>
-      </w:pPr>
-      <w:r>
-        <w:rPr>
-          <w:lang w:val="en-US"/>
-        </w:rPr>
-        <w:t>Bookmarks</w:t>
-      </w:r>
-    </w:p>
-    <w:p>
-      <w:pPr>
-        <w:pStyle w:val="Heading1"/>
-        <w:rPr>
-          <w:lang w:val="en-US"/>
-        </w:rPr>
-      </w:pPr>
-      <w:r>
-        <w:rPr>
-          <w:lang w:val="en-US"/>
-        </w:rPr>
-        <w:t>Workbook Views</w:t>
-      </w:r>
-    </w:p>
-    <w:p>
-      <w:pPr>
-        <w:rPr>
-          <w:lang w:val="en-US"/>
-        </w:rPr>
-      </w:pPr>
-      <w:r>
-        <w:rPr>
-          <w:lang w:val="en-US"/>
-        </w:rPr>
-        <w:t>Chess Forge offers the following ways to view and interact with the Workbook.</w:t>
-      </w:r>
-    </w:p>
-    <w:p>
-      <w:pPr>
-        <w:pStyle w:val="Heading2"/>
-        <w:rPr>
-          <w:lang w:val="en-US"/>
-        </w:rPr>
-      </w:pPr>
-      <w:r>
-        <w:rPr>
-          <w:lang w:val="en-US"/>
-        </w:rPr>
-        <w:t>The Main Workbook Text View</w:t>
-      </w:r>
-    </w:p>
-    <w:p>
-      <w:pPr>
-        <w:rPr>
-          <w:lang w:val="en-US"/>
-        </w:rPr>
-      </w:pPr>
-      <w:r>
-        <w:rPr>
-          <w:lang w:val="en-US"/>
-        </w:rPr>
-        <w:t xml:space="preserve">This a complete presentation of the Workbook, </w:t>
-      </w:r>
-      <w:proofErr w:type="gramStart"/>
-      <w:r>
-        <w:rPr>
-          <w:lang w:val="en-US"/>
-        </w:rPr>
-        <w:t>similar to</w:t>
-      </w:r>
-      <w:proofErr w:type="gramEnd"/>
-      <w:r>
-        <w:rPr>
-          <w:lang w:val="en-US"/>
-        </w:rPr>
-        <w:t xml:space="preserve"> what you may encounter in a </w:t>
-      </w:r>
-      <w:r>
-        <w:rPr>
-          <w:lang w:val="en-US"/>
-        </w:rPr>
-        <w:t>printed book.</w:t>
-      </w:r>
-    </w:p>
-    <w:p>
-      <w:pPr>
-        <w:rPr>
-          <w:lang w:val="en-US"/>
-        </w:rPr>
-      </w:pPr>
-    </w:p>
-    <w:p>
-      <w:pPr>
-        <w:jc w:val="center"/>
-        <w:rPr>
-          <w:lang w:val="en-US"/>
-        </w:rPr>
-      </w:pPr>
-      <w:r>
-        <w:rPr>
-          <w:noProof/>
-          <w:lang w:val="en-US"/>
-        </w:rPr>
-        <w:drawing>
-          <wp:inline distT="0" distB="0" distL="0" distR="0" wp14:anchorId="3470EDE9" wp14:editId="0B4F2CC4">
-            <wp:extent cx="4067175" cy="5027046"/>
-            <wp:effectExtent l="0" t="0" r="0" b="2540"/>
-            <wp:docPr id="1" name="Picture 1" descr="Text&#10;&#10;Description automatically generated"/>
-            <wp:cNvGraphicFramePr>
-              <a:graphicFrameLocks xmlns:a="http://schemas.openxmlformats.org/drawingml/2006/main" noChangeAspect="1"/>
-            </wp:cNvGraphicFramePr>
-            <a:graphic xmlns:a="http://schemas.openxmlformats.org/drawingml/2006/main">
-              <a:graphicData uri="http://schemas.openxmlformats.org/drawingml/2006/picture">
-                <pic:pic xmlns:pic="http://schemas.openxmlformats.org/drawingml/2006/picture">
-                  <pic:nvPicPr>
-                    <pic:cNvPr id="1" name="Picture 1" descr="Text&#10;&#10;Description automatically generated"/>
-                    <pic:cNvPicPr/>
-                  </pic:nvPicPr>
-                  <pic:blipFill>
-                    <a:blip r:embed="rId9"/>
-                    <a:stretch>
-                      <a:fillRect/>
-                    </a:stretch>
-                  </pic:blipFill>
-                  <pic:spPr>
-                    <a:xfrm>
-                      <a:off x="0" y="0"/>
-                      <a:ext cx="4073563" cy="5034942"/>
-                    </a:xfrm>
-                    <a:prstGeom prst="rect">
-                      <a:avLst/>
-                    </a:prstGeom>
-                  </pic:spPr>
-                </pic:pic>
-              </a:graphicData>
-            </a:graphic>
-          </wp:inline>
-        </w:drawing>
-      </w:r>
-    </w:p>
-    <w:p>
-      <w:pPr>
-        <w:rPr>
-          <w:lang w:val="en-US"/>
-        </w:rPr>
-      </w:pPr>
-      <w:r>
-        <w:rPr>
-          <w:lang w:val="en-US"/>
-        </w:rPr>
-        <w:t xml:space="preserve"> </w:t>
-      </w:r>
-    </w:p>
-    <w:p>
-      <w:pPr>
-        <w:pStyle w:val="Heading2"/>
-        <w:rPr>
-          <w:lang w:val="en-US"/>
-        </w:rPr>
-      </w:pPr>
-      <w:r>
-        <w:rPr>
-          <w:lang w:val="en-US"/>
-        </w:rPr>
-        <w:t>Table View</w:t>
-      </w:r>
-    </w:p>
-    <w:p>
-      <w:pPr>
-        <w:rPr>
-          <w:lang w:val="en-US"/>
-        </w:rPr>
-      </w:pPr>
-      <w:r>
-        <w:rPr>
-          <w:lang w:val="en-US"/>
-        </w:rPr>
-        <w:lastRenderedPageBreak/>
-        <w:t>The Table View splits the entire tree into individual lines and shows them in one table:</w:t>
-      </w:r>
-    </w:p>
-    <w:p>
-      <w:pPr>
-        <w:jc w:val="center"/>
-        <w:rPr>
-          <w:lang w:val="en-US"/>
-        </w:rPr>
-      </w:pPr>
-      <w:r>
-        <w:rPr>
-          <w:noProof/>
-          <w:lang w:val="en-US"/>
-        </w:rPr>
-        <w:drawing>
-          <wp:inline distT="0" distB="0" distL="0" distR="0" wp14:anchorId="188286FC" wp14:editId="53F215BB">
-            <wp:extent cx="4210050" cy="5163159"/>
-            <wp:effectExtent l="0" t="0" r="0" b="0"/>
-            <wp:docPr id="2" name="Picture 2" descr="Calendar&#10;&#10;Description automatically generated with low confidence"/>
-            <wp:cNvGraphicFramePr>
-              <a:graphicFrameLocks xmlns:a="http://schemas.openxmlformats.org/drawingml/2006/main" noChangeAspect="1"/>
-            </wp:cNvGraphicFramePr>
-            <a:graphic xmlns:a="http://schemas.openxmlformats.org/drawingml/2006/main">
-              <a:graphicData uri="http://schemas.openxmlformats.org/drawingml/2006/picture">
-                <pic:pic xmlns:pic="http://schemas.openxmlformats.org/drawingml/2006/picture">
-                  <pic:nvPicPr>
-                    <pic:cNvPr id="2" name="Picture 2" descr="Calendar&#10;&#10;Description automatically generated with low confidence"/>
-                    <pic:cNvPicPr/>
-                  </pic:nvPicPr>
-                  <pic:blipFill>
-                    <a:blip r:embed="rId10"/>
-                    <a:stretch>
-                      <a:fillRect/>
-                    </a:stretch>
-                  </pic:blipFill>
-                  <pic:spPr>
-                    <a:xfrm>
-                      <a:off x="0" y="0"/>
-                      <a:ext cx="4216864" cy="5171516"/>
-                    </a:xfrm>
-                    <a:prstGeom prst="rect">
-                      <a:avLst/>
-                    </a:prstGeom>
-                  </pic:spPr>
-                </pic:pic>
-              </a:graphicData>
-            </a:graphic>
-          </wp:inline>
-        </w:drawing>
-      </w:r>
-    </w:p>
-    <w:p>
-      <w:pPr>
-        <w:jc w:val="center"/>
-        <w:rPr>
-          <w:lang w:val="en-US"/>
-        </w:rPr>
-      </w:pPr>
-    </w:p>
-    <w:p>
-      <w:pPr>
-        <w:pStyle w:val="Heading2"/>
-        <w:rPr>
-          <w:lang w:val="en-US"/>
-        </w:rPr>
-      </w:pPr>
-      <w:r>
-        <w:rPr>
-          <w:lang w:val="en-US"/>
-        </w:rPr>
-        <w:t>The Active Line View</w:t>
-      </w:r>
-    </w:p>
-    <w:p>
-      <w:pPr>
-        <w:rPr>
-          <w:lang w:val="en-US"/>
-        </w:rPr>
-      </w:pPr>
-      <w:r>
-        <w:rPr>
-          <w:lang w:val="en-US"/>
-        </w:rPr>
-        <w:t xml:space="preserve">The Active Line View shows the currently selected line. </w:t>
-      </w:r>
-    </w:p>
-    <w:p>
-      <w:pPr>
-        <w:rPr>
-          <w:lang w:val="en-US"/>
-        </w:rPr>
-      </w:pPr>
-    </w:p>
-    <w:p>
-      <w:pPr>
-        <w:rPr>
-          <w:lang w:val="en-US"/>
-        </w:rPr>
-      </w:pPr>
-    </w:p>
-    <w:p>
-      <w:pPr>
-        <w:jc w:val="center"/>
-        <w:rPr>
-          <w:lang w:val="en-US"/>
-        </w:rPr>
-      </w:pPr>
-      <w:r>
-        <w:rPr>
-          <w:noProof/>
-          <w:lang w:val="en-US"/>
-        </w:rPr>
-        <w:lastRenderedPageBreak/>
-        <w:drawing>
-          <wp:inline distT="0" distB="0" distL="0" distR="0" wp14:anchorId="0AED719A" wp14:editId="59E186BD">
-            <wp:extent cx="4012749" cy="2800350"/>
-            <wp:effectExtent l="0" t="0" r="6985" b="0"/>
-            <wp:docPr id="3" name="Picture 3" descr="Graphical user interface&#10;&#10;Description automatically generated"/>
-            <wp:cNvGraphicFramePr>
-              <a:graphicFrameLocks xmlns:a="http://schemas.openxmlformats.org/drawingml/2006/main" noChangeAspect="1"/>
-            </wp:cNvGraphicFramePr>
-            <a:graphic xmlns:a="http://schemas.openxmlformats.org/drawingml/2006/main">
-              <a:graphicData uri="http://schemas.openxmlformats.org/drawingml/2006/picture">
-                <pic:pic xmlns:pic="http://schemas.openxmlformats.org/drawingml/2006/picture">
-                  <pic:nvPicPr>
-                    <pic:cNvPr id="3" name="Picture 3" descr="Graphical user interface&#10;&#10;Description automatically generated"/>
-                    <pic:cNvPicPr/>
-                  </pic:nvPicPr>
-                  <pic:blipFill>
-                    <a:blip r:embed="rId11"/>
-                    <a:stretch>
-                      <a:fillRect/>
-                    </a:stretch>
-                  </pic:blipFill>
-                  <pic:spPr>
-                    <a:xfrm>
-                      <a:off x="0" y="0"/>
-                      <a:ext cx="4018689" cy="2804495"/>
-                    </a:xfrm>
-                    <a:prstGeom prst="rect">
-                      <a:avLst/>
-                    </a:prstGeom>
-                  </pic:spPr>
-                </pic:pic>
-              </a:graphicData>
-            </a:graphic>
-          </wp:inline>
-        </w:drawing>
-      </w:r>
-    </w:p>
-    <w:p>
-      <w:pPr>
-        <w:rPr>
-          <w:lang w:val="en-US"/>
-        </w:rPr>
-      </w:pPr>
-    </w:p>
-    <w:p>
-      <w:pPr>
-        <w:pStyle w:val="Heading2"/>
-        <w:rPr>
-          <w:lang w:val="en-US"/>
-        </w:rPr>
-      </w:pPr>
-      <w:r>
-        <w:rPr>
-          <w:lang w:val="en-US"/>
-        </w:rPr>
-        <w:t>Bookmarks</w:t>
-      </w:r>
-    </w:p>
-    <w:p>
-      <w:pPr>
-        <w:rPr>
-          <w:lang w:val="en-US"/>
-        </w:rPr>
-      </w:pPr>
-    </w:p>
-    <w:p>
-      <w:pPr>
-        <w:rPr>
-          <w:lang w:val="en-US"/>
-        </w:rPr>
-      </w:pPr>
-      <w:r>
-        <w:rPr>
-          <w:noProof/>
-          <w:lang w:val="en-US"/>
-        </w:rPr>
-        <w:lastRenderedPageBreak/>
-        <w:drawing>
-          <wp:inline distT="0" distB="0" distL="0" distR="0" wp14:anchorId="57EC0BA0" wp14:editId="1FDEF6AB">
-            <wp:extent cx="4059471" cy="5010150"/>
-            <wp:effectExtent l="0" t="0" r="0" b="0"/>
-            <wp:docPr id="6" name="Picture 6" descr="Qr code&#10;&#10;Description automatically generated"/>
-            <wp:cNvGraphicFramePr>
-              <a:graphicFrameLocks xmlns:a="http://schemas.openxmlformats.org/drawingml/2006/main" noChangeAspect="1"/>
-            </wp:cNvGraphicFramePr>
-            <a:graphic xmlns:a="http://schemas.openxmlformats.org/drawingml/2006/main">
-              <a:graphicData uri="http://schemas.openxmlformats.org/drawingml/2006/picture">
-                <pic:pic xmlns:pic="http://schemas.openxmlformats.org/drawingml/2006/picture">
-                  <pic:nvPicPr>
-                    <pic:cNvPr id="6" name="Picture 6" descr="Qr code&#10;&#10;Description automatically generated"/>
-                    <pic:cNvPicPr/>
-                  </pic:nvPicPr>
-                  <pic:blipFill>
-                    <a:blip r:embed="rId12"/>
-                    <a:stretch>
-                      <a:fillRect/>
-                    </a:stretch>
-                  </pic:blipFill>
-                  <pic:spPr>
-                    <a:xfrm>
-                      <a:off x="0" y="0"/>
-                      <a:ext cx="4063578" cy="5015218"/>
-                    </a:xfrm>
-                    <a:prstGeom prst="rect">
-                      <a:avLst/>
-                    </a:prstGeom>
-                  </pic:spPr>
-                </pic:pic>
-              </a:graphicData>
-            </a:graphic>
-          </wp:inline>
-        </w:drawing>
-      </w:r>
+        <w:t>Training -&gt; Game vs Engine</w:t>
+      </w:r>
+    </w:p>
+    <w:p>
+      <w:pPr>
+        <w:rPr>
+          <w:lang w:val="en-US"/>
+        </w:rPr>
+      </w:pPr>
+      <w:r>
+        <w:rPr>
+          <w:lang w:val="en-US"/>
+        </w:rPr>
+        <w:t>GUI updates</w:t>
+      </w:r>
+      <w:r>
+        <w:rPr>
+          <w:lang w:val="en-US"/>
+        </w:rPr>
+        <w:t>:</w:t>
+      </w:r>
+    </w:p>
+    <w:p>
+      <w:pPr>
+        <w:pStyle w:val="ListParagraph"/>
+        <w:numPr>
+          <w:ilvl w:val="0"/>
+          <w:numId w:val="3"/>
+        </w:numPr>
+        <w:rPr>
+          <w:lang w:val="en-US"/>
+        </w:rPr>
+      </w:pPr>
+      <w:r>
+        <w:rPr>
+          <w:lang w:val="en-US"/>
+        </w:rPr>
+        <w:t>The main chessboard changes its color</w:t>
+      </w:r>
+    </w:p>
+    <w:p>
+      <w:pPr>
+        <w:pStyle w:val="ListParagraph"/>
+        <w:numPr>
+          <w:ilvl w:val="0"/>
+          <w:numId w:val="3"/>
+        </w:numPr>
+        <w:rPr>
+          <w:lang w:val="en-US"/>
+        </w:rPr>
+      </w:pPr>
+      <w:r>
+        <w:rPr>
+          <w:lang w:val="en-US"/>
+        </w:rPr>
+        <w:t xml:space="preserve">The </w:t>
+      </w:r>
+      <w:r>
+        <w:rPr>
+          <w:lang w:val="en-US"/>
+        </w:rPr>
+        <w:t>Training</w:t>
+      </w:r>
+      <w:r>
+        <w:rPr>
+          <w:lang w:val="en-US"/>
+        </w:rPr>
+        <w:t xml:space="preserve"> Line </w:t>
+      </w:r>
+      <w:r>
+        <w:rPr>
+          <w:lang w:val="en-US"/>
+        </w:rPr>
+        <w:t xml:space="preserve">view </w:t>
+      </w:r>
+      <w:r>
+        <w:rPr>
+          <w:lang w:val="en-US"/>
+        </w:rPr>
+        <w:t>is hidden</w:t>
+      </w:r>
+      <w:r>
+        <w:rPr>
+          <w:lang w:val="en-US"/>
+        </w:rPr>
+        <w:t>,</w:t>
+      </w:r>
+      <w:r>
+        <w:rPr>
+          <w:lang w:val="en-US"/>
+        </w:rPr>
+        <w:t xml:space="preserve"> replaced by the Game Line view. The Game Line view shows the moves leading to the position the user chose to start the game from and then updates it as the game progresses.</w:t>
+      </w:r>
+    </w:p>
+    <w:p>
+      <w:pPr>
+        <w:pStyle w:val="Heading3"/>
+        <w:rPr>
+          <w:lang w:val="en-US"/>
+        </w:rPr>
+      </w:pPr>
+      <w:r>
+        <w:rPr>
+          <w:lang w:val="en-US"/>
+        </w:rPr>
+        <w:t>Game vs Engine -&gt; Manual Review</w:t>
+      </w:r>
+    </w:p>
+    <w:p>
+      <w:pPr>
+        <w:rPr>
+          <w:lang w:val="en-US"/>
+        </w:rPr>
+      </w:pPr>
+      <w:r>
+        <w:rPr>
+          <w:lang w:val="en-US"/>
+        </w:rPr>
+        <w:t>If the Game mode was entered from the Manual Review mode, upon exit, the App will return to that mode.</w:t>
+      </w:r>
+    </w:p>
+    <w:p>
+      <w:pPr>
+        <w:rPr>
+          <w:lang w:val="en-US"/>
+        </w:rPr>
+      </w:pPr>
+      <w:r>
+        <w:rPr>
+          <w:lang w:val="en-US"/>
+        </w:rPr>
+        <w:t>GUI updates</w:t>
+      </w:r>
+      <w:r>
+        <w:rPr>
+          <w:lang w:val="en-US"/>
+        </w:rPr>
+        <w:t>:</w:t>
+      </w:r>
+    </w:p>
+    <w:p>
+      <w:pPr>
+        <w:pStyle w:val="ListParagraph"/>
+        <w:numPr>
+          <w:ilvl w:val="0"/>
+          <w:numId w:val="3"/>
+        </w:numPr>
+        <w:rPr>
+          <w:lang w:val="en-US"/>
+        </w:rPr>
+      </w:pPr>
+      <w:r>
+        <w:rPr>
+          <w:lang w:val="en-US"/>
+        </w:rPr>
+        <w:t>The main chessboard changes its color</w:t>
+      </w:r>
+      <w:r>
+        <w:rPr>
+          <w:lang w:val="en-US"/>
+        </w:rPr>
+        <w:t xml:space="preserve"> back</w:t>
+      </w:r>
+    </w:p>
+    <w:p>
+      <w:pPr>
+        <w:pStyle w:val="ListParagraph"/>
+        <w:numPr>
+          <w:ilvl w:val="0"/>
+          <w:numId w:val="3"/>
+        </w:numPr>
+        <w:rPr>
+          <w:lang w:val="en-US"/>
+        </w:rPr>
+      </w:pPr>
+      <w:r>
+        <w:rPr>
+          <w:lang w:val="en-US"/>
+        </w:rPr>
+        <w:t xml:space="preserve">The Active Line view is </w:t>
+      </w:r>
+      <w:r>
+        <w:rPr>
+          <w:lang w:val="en-US"/>
+        </w:rPr>
+        <w:t>shown</w:t>
+      </w:r>
+      <w:r>
+        <w:rPr>
+          <w:lang w:val="en-US"/>
+        </w:rPr>
+        <w:t xml:space="preserve">, </w:t>
+      </w:r>
+      <w:r>
+        <w:rPr>
+          <w:lang w:val="en-US"/>
+        </w:rPr>
+        <w:t>replacing</w:t>
+      </w:r>
+      <w:r>
+        <w:rPr>
+          <w:lang w:val="en-US"/>
+        </w:rPr>
+        <w:t xml:space="preserve"> the Game Line view.</w:t>
+      </w:r>
+    </w:p>
+    <w:p>
+      <w:pPr>
+        <w:pStyle w:val="ListParagraph"/>
+        <w:numPr>
+          <w:ilvl w:val="0"/>
+          <w:numId w:val="3"/>
+        </w:numPr>
+        <w:rPr>
+          <w:lang w:val="en-US"/>
+        </w:rPr>
+      </w:pPr>
+      <w:r>
+        <w:rPr>
+          <w:lang w:val="en-US"/>
+        </w:rPr>
+        <w:t>The Active Line view will have the move from which the game started selected. There is no need to preserve the state of the game (any save/update actions would have taken place before exiting the game mode).</w:t>
+      </w:r>
+    </w:p>
+    <w:p>
+      <w:pPr>
+        <w:rPr>
+          <w:lang w:val="en-US"/>
+        </w:rPr>
+      </w:pPr>
     </w:p>
     <w:sectPr>
       <w:pgSz w:w="12240" w:h="15840"/>
@@ -1779,6 +1889,101 @@
 <file path=word/numbering.xml><?xml version="1.0" encoding="utf-8"?>
 <w:numbering xmlns:wpc="http://schemas.microsoft.com/office/word/2010/wordprocessingCanvas" xmlns:cx="http://schemas.microsoft.com/office/drawing/2014/chartex" xmlns:cx1="http://schemas.microsoft.com/office/drawing/2015/9/8/chartex" xmlns:cx2="http://schemas.microsoft.com/office/drawing/2015/10/21/chartex" xmlns:cx3="http://schemas.microsoft.com/office/drawing/2016/5/9/chartex" xmlns:cx4="http://schemas.microsoft.com/office/drawing/2016/5/10/chartex" xmlns:cx5="http://schemas.microsoft.com/office/drawing/2016/5/11/chartex" xmlns:cx6="http://schemas.microsoft.com/office/drawing/2016/5/12/chartex" xmlns:cx7="http://schemas.microsoft.com/office/drawing/2016/5/13/chartex" xmlns:cx8="http://schemas.microsoft.com/office/drawing/2016/5/14/chartex" xmlns:mc="http://schemas.openxmlformats.org/markup-compatibility/2006" xmlns:aink="http://schemas.microsoft.com/office/drawing/2016/ink" xmlns:am3d="http://schemas.microsoft.com/office/drawing/2017/model3d" xmlns:o="urn:schemas-microsoft-com:office:office" xmlns:oel="http://schemas.microsoft.com/office/2019/extlst" xmlns:r="http://schemas.openxmlformats.org/officeDocument/2006/relationships" xmlns:m="http://schemas.openxmlformats.org/officeDocument/2006/math" xmlns:v="urn:schemas-microsoft-com:vml" xmlns:wp14="http://schemas.microsoft.com/office/word/2010/wordprocessingDrawing" xmlns:wp="http://schemas.openxmlformats.org/drawingml/2006/wordprocessingDrawing" xmlns:w10="urn:schemas-microsoft-com:office:word" xmlns:w="http://schemas.openxmlformats.org/wordprocessingml/2006/main" xmlns:w14="http://schemas.microsoft.com/office/word/2010/wordml" xmlns:w15="http://schemas.microsoft.com/office/word/2012/wordml" xmlns:w16cex="http://schemas.microsoft.com/office/word/2018/wordml/cex" xmlns:w16cid="http://schemas.microsoft.com/office/word/2016/wordml/cid" xmlns:w16="http://schemas.microsoft.com/office/word/2018/wordml" xmlns:w16sdtdh="http://schemas.microsoft.com/office/word/2020/wordml/sdtdatahash" xmlns:w16se="http://schemas.microsoft.com/office/word/2015/wordml/symex" xmlns:wpg="http://schemas.microsoft.com/office/word/2010/wordprocessingGroup" xmlns:wpi="http://schemas.microsoft.com/office/word/2010/wordprocessingInk" xmlns:wne="http://schemas.microsoft.com/office/word/2006/wordml" xmlns:wps="http://schemas.microsoft.com/office/word/2010/wordprocessingShape" mc:Ignorable="w14 w15 w16se w16cid w16 w16cex w16sdtdh wp14">
   <w:abstractNum w:abstractNumId="0" w15:restartNumberingAfterBreak="0">
+    <w:nsid w:val="1482775B"/>
+    <w:multiLevelType w:val="multilevel"/>
+    <w:tmpl w:val="0EBA3C40"/>
+    <w:lvl w:ilvl="0">
+      <w:start w:val="1"/>
+      <w:numFmt w:val="decimal"/>
+      <w:pStyle w:val="Heading1"/>
+      <w:lvlText w:val="%1"/>
+      <w:lvlJc w:val="left"/>
+      <w:pPr>
+        <w:ind w:left="432" w:hanging="432"/>
+      </w:pPr>
+    </w:lvl>
+    <w:lvl w:ilvl="1">
+      <w:start w:val="1"/>
+      <w:numFmt w:val="decimal"/>
+      <w:pStyle w:val="Heading2"/>
+      <w:lvlText w:val="%1.%2"/>
+      <w:lvlJc w:val="left"/>
+      <w:pPr>
+        <w:ind w:left="576" w:hanging="576"/>
+      </w:pPr>
+    </w:lvl>
+    <w:lvl w:ilvl="2">
+      <w:start w:val="1"/>
+      <w:numFmt w:val="decimal"/>
+      <w:pStyle w:val="Heading3"/>
+      <w:lvlText w:val="%1.%2.%3"/>
+      <w:lvlJc w:val="left"/>
+      <w:pPr>
+        <w:ind w:left="720" w:hanging="720"/>
+      </w:pPr>
+    </w:lvl>
+    <w:lvl w:ilvl="3">
+      <w:start w:val="1"/>
+      <w:numFmt w:val="decimal"/>
+      <w:pStyle w:val="Heading4"/>
+      <w:lvlText w:val="%1.%2.%3.%4"/>
+      <w:lvlJc w:val="left"/>
+      <w:pPr>
+        <w:ind w:left="864" w:hanging="864"/>
+      </w:pPr>
+    </w:lvl>
+    <w:lvl w:ilvl="4">
+      <w:start w:val="1"/>
+      <w:numFmt w:val="decimal"/>
+      <w:pStyle w:val="Heading5"/>
+      <w:lvlText w:val="%1.%2.%3.%4.%5"/>
+      <w:lvlJc w:val="left"/>
+      <w:pPr>
+        <w:ind w:left="1008" w:hanging="1008"/>
+      </w:pPr>
+    </w:lvl>
+    <w:lvl w:ilvl="5">
+      <w:start w:val="1"/>
+      <w:numFmt w:val="decimal"/>
+      <w:pStyle w:val="Heading6"/>
+      <w:lvlText w:val="%1.%2.%3.%4.%5.%6"/>
+      <w:lvlJc w:val="left"/>
+      <w:pPr>
+        <w:ind w:left="1152" w:hanging="1152"/>
+      </w:pPr>
+    </w:lvl>
+    <w:lvl w:ilvl="6">
+      <w:start w:val="1"/>
+      <w:numFmt w:val="decimal"/>
+      <w:pStyle w:val="Heading7"/>
+      <w:lvlText w:val="%1.%2.%3.%4.%5.%6.%7"/>
+      <w:lvlJc w:val="left"/>
+      <w:pPr>
+        <w:ind w:left="1296" w:hanging="1296"/>
+      </w:pPr>
+    </w:lvl>
+    <w:lvl w:ilvl="7">
+      <w:start w:val="1"/>
+      <w:numFmt w:val="decimal"/>
+      <w:pStyle w:val="Heading8"/>
+      <w:lvlText w:val="%1.%2.%3.%4.%5.%6.%7.%8"/>
+      <w:lvlJc w:val="left"/>
+      <w:pPr>
+        <w:ind w:left="1440" w:hanging="1440"/>
+      </w:pPr>
+    </w:lvl>
+    <w:lvl w:ilvl="8">
+      <w:start w:val="1"/>
+      <w:numFmt w:val="decimal"/>
+      <w:pStyle w:val="Heading9"/>
+      <w:lvlText w:val="%1.%2.%3.%4.%5.%6.%7.%8.%9"/>
+      <w:lvlJc w:val="left"/>
+      <w:pPr>
+        <w:ind w:left="1584" w:hanging="1584"/>
+      </w:pPr>
+    </w:lvl>
+  </w:abstractNum>
+  <w:abstractNum w:abstractNumId="1" w15:restartNumberingAfterBreak="0">
     <w:nsid w:val="2F285C85"/>
     <w:multiLevelType w:val="hybridMultilevel"/>
     <w:tmpl w:val="6400CAF2"/>
@@ -1891,7 +2096,120 @@
       </w:rPr>
     </w:lvl>
   </w:abstractNum>
-  <w:abstractNum w:abstractNumId="1" w15:restartNumberingAfterBreak="0">
+  <w:abstractNum w:abstractNumId="2" w15:restartNumberingAfterBreak="0">
+    <w:nsid w:val="5F021B8E"/>
+    <w:multiLevelType w:val="hybridMultilevel"/>
+    <w:tmpl w:val="C032C26E"/>
+    <w:lvl w:ilvl="0" w:tplc="0C090001">
+      <w:start w:val="1"/>
+      <w:numFmt w:val="bullet"/>
+      <w:lvlText w:val=""/>
+      <w:lvlJc w:val="left"/>
+      <w:pPr>
+        <w:ind w:left="720" w:hanging="360"/>
+      </w:pPr>
+      <w:rPr>
+        <w:rFonts w:ascii="Symbol" w:hAnsi="Symbol" w:hint="default"/>
+      </w:rPr>
+    </w:lvl>
+    <w:lvl w:ilvl="1" w:tplc="0C090003" w:tentative="1">
+      <w:start w:val="1"/>
+      <w:numFmt w:val="bullet"/>
+      <w:lvlText w:val="o"/>
+      <w:lvlJc w:val="left"/>
+      <w:pPr>
+        <w:ind w:left="1440" w:hanging="360"/>
+      </w:pPr>
+      <w:rPr>
+        <w:rFonts w:ascii="Courier New" w:hAnsi="Courier New" w:cs="Courier New" w:hint="default"/>
+      </w:rPr>
+    </w:lvl>
+    <w:lvl w:ilvl="2" w:tplc="0C090005" w:tentative="1">
+      <w:start w:val="1"/>
+      <w:numFmt w:val="bullet"/>
+      <w:lvlText w:val=""/>
+      <w:lvlJc w:val="left"/>
+      <w:pPr>
+        <w:ind w:left="2160" w:hanging="360"/>
+      </w:pPr>
+      <w:rPr>
+        <w:rFonts w:ascii="Wingdings" w:hAnsi="Wingdings" w:hint="default"/>
+      </w:rPr>
+    </w:lvl>
+    <w:lvl w:ilvl="3" w:tplc="0C090001" w:tentative="1">
+      <w:start w:val="1"/>
+      <w:numFmt w:val="bullet"/>
+      <w:lvlText w:val=""/>
+      <w:lvlJc w:val="left"/>
+      <w:pPr>
+        <w:ind w:left="2880" w:hanging="360"/>
+      </w:pPr>
+      <w:rPr>
+        <w:rFonts w:ascii="Symbol" w:hAnsi="Symbol" w:hint="default"/>
+      </w:rPr>
+    </w:lvl>
+    <w:lvl w:ilvl="4" w:tplc="0C090003" w:tentative="1">
+      <w:start w:val="1"/>
+      <w:numFmt w:val="bullet"/>
+      <w:lvlText w:val="o"/>
+      <w:lvlJc w:val="left"/>
+      <w:pPr>
+        <w:ind w:left="3600" w:hanging="360"/>
+      </w:pPr>
+      <w:rPr>
+        <w:rFonts w:ascii="Courier New" w:hAnsi="Courier New" w:cs="Courier New" w:hint="default"/>
+      </w:rPr>
+    </w:lvl>
+    <w:lvl w:ilvl="5" w:tplc="0C090005" w:tentative="1">
+      <w:start w:val="1"/>
+      <w:numFmt w:val="bullet"/>
+      <w:lvlText w:val=""/>
+      <w:lvlJc w:val="left"/>
+      <w:pPr>
+        <w:ind w:left="4320" w:hanging="360"/>
+      </w:pPr>
+      <w:rPr>
+        <w:rFonts w:ascii="Wingdings" w:hAnsi="Wingdings" w:hint="default"/>
+      </w:rPr>
+    </w:lvl>
+    <w:lvl w:ilvl="6" w:tplc="0C090001" w:tentative="1">
+      <w:start w:val="1"/>
+      <w:numFmt w:val="bullet"/>
+      <w:lvlText w:val=""/>
+      <w:lvlJc w:val="left"/>
+      <w:pPr>
+        <w:ind w:left="5040" w:hanging="360"/>
+      </w:pPr>
+      <w:rPr>
+        <w:rFonts w:ascii="Symbol" w:hAnsi="Symbol" w:hint="default"/>
+      </w:rPr>
+    </w:lvl>
+    <w:lvl w:ilvl="7" w:tplc="0C090003" w:tentative="1">
+      <w:start w:val="1"/>
+      <w:numFmt w:val="bullet"/>
+      <w:lvlText w:val="o"/>
+      <w:lvlJc w:val="left"/>
+      <w:pPr>
+        <w:ind w:left="5760" w:hanging="360"/>
+      </w:pPr>
+      <w:rPr>
+        <w:rFonts w:ascii="Courier New" w:hAnsi="Courier New" w:cs="Courier New" w:hint="default"/>
+      </w:rPr>
+    </w:lvl>
+    <w:lvl w:ilvl="8" w:tplc="0C090005" w:tentative="1">
+      <w:start w:val="1"/>
+      <w:numFmt w:val="bullet"/>
+      <w:lvlText w:val=""/>
+      <w:lvlJc w:val="left"/>
+      <w:pPr>
+        <w:ind w:left="6480" w:hanging="360"/>
+      </w:pPr>
+      <w:rPr>
+        <w:rFonts w:ascii="Wingdings" w:hAnsi="Wingdings" w:hint="default"/>
+      </w:rPr>
+    </w:lvl>
+  </w:abstractNum>
+  <w:abstractNum w:abstractNumId="3" w15:restartNumberingAfterBreak="0">
     <w:nsid w:val="7D1B3AB6"/>
     <w:multiLevelType w:val="hybridMultilevel"/>
     <w:tmpl w:val="1360BDCE"/>
@@ -1978,10 +2296,73 @@
     </w:lvl>
   </w:abstractNum>
   <w:num w:numId="1" w16cid:durableId="1192232320">
+    <w:abstractNumId w:val="1"/>
+  </w:num>
+  <w:num w:numId="2" w16cid:durableId="2025668291">
+    <w:abstractNumId w:val="3"/>
+  </w:num>
+  <w:num w:numId="3" w16cid:durableId="992443535">
+    <w:abstractNumId w:val="2"/>
+  </w:num>
+  <w:num w:numId="4" w16cid:durableId="1287346089">
     <w:abstractNumId w:val="0"/>
   </w:num>
-  <w:num w:numId="2" w16cid:durableId="2025668291">
-    <w:abstractNumId w:val="1"/>
+  <w:num w:numId="5" w16cid:durableId="1915972166">
+    <w:abstractNumId w:val="0"/>
+  </w:num>
+  <w:num w:numId="6" w16cid:durableId="495221157">
+    <w:abstractNumId w:val="0"/>
+  </w:num>
+  <w:num w:numId="7" w16cid:durableId="220796931">
+    <w:abstractNumId w:val="0"/>
+  </w:num>
+  <w:num w:numId="8" w16cid:durableId="1673335654">
+    <w:abstractNumId w:val="0"/>
+  </w:num>
+  <w:num w:numId="9" w16cid:durableId="1724021908">
+    <w:abstractNumId w:val="0"/>
+  </w:num>
+  <w:num w:numId="10" w16cid:durableId="293413721">
+    <w:abstractNumId w:val="0"/>
+  </w:num>
+  <w:num w:numId="11" w16cid:durableId="1672828723">
+    <w:abstractNumId w:val="0"/>
+  </w:num>
+  <w:num w:numId="12" w16cid:durableId="769546445">
+    <w:abstractNumId w:val="0"/>
+  </w:num>
+  <w:num w:numId="13" w16cid:durableId="4213427">
+    <w:abstractNumId w:val="0"/>
+  </w:num>
+  <w:num w:numId="14" w16cid:durableId="1326650">
+    <w:abstractNumId w:val="0"/>
+  </w:num>
+  <w:num w:numId="15" w16cid:durableId="1718243348">
+    <w:abstractNumId w:val="0"/>
+  </w:num>
+  <w:num w:numId="16" w16cid:durableId="267392396">
+    <w:abstractNumId w:val="0"/>
+  </w:num>
+  <w:num w:numId="17" w16cid:durableId="1530483118">
+    <w:abstractNumId w:val="0"/>
+  </w:num>
+  <w:num w:numId="18" w16cid:durableId="155194490">
+    <w:abstractNumId w:val="0"/>
+  </w:num>
+  <w:num w:numId="19" w16cid:durableId="959609324">
+    <w:abstractNumId w:val="0"/>
+  </w:num>
+  <w:num w:numId="20" w16cid:durableId="355498290">
+    <w:abstractNumId w:val="0"/>
+  </w:num>
+  <w:num w:numId="21" w16cid:durableId="398135610">
+    <w:abstractNumId w:val="0"/>
+  </w:num>
+  <w:num w:numId="22" w16cid:durableId="130947510">
+    <w:abstractNumId w:val="0"/>
+  </w:num>
+  <w:num w:numId="23" w16cid:durableId="2094886841">
+    <w:abstractNumId w:val="0"/>
   </w:num>
 </w:numbering>
 </file>
@@ -1992,12 +2373,14 @@
     <w:rPrDefault>
       <w:rPr>
         <w:rFonts w:asciiTheme="minorHAnsi" w:eastAsiaTheme="minorEastAsia" w:hAnsiTheme="minorHAnsi" w:cstheme="minorBidi"/>
+        <w:sz w:val="22"/>
+        <w:szCs w:val="22"/>
         <w:lang w:val="en-AU" w:eastAsia="en-US" w:bidi="ar-SA"/>
       </w:rPr>
     </w:rPrDefault>
     <w:pPrDefault>
       <w:pPr>
-        <w:spacing w:before="100" w:after="200" w:line="276" w:lineRule="auto"/>
+        <w:spacing w:after="160" w:line="259" w:lineRule="auto"/>
       </w:pPr>
     </w:pPrDefault>
   </w:docDefaults>
@@ -2382,7 +2765,7 @@
   <w:style w:type="paragraph" w:default="1" w:styleId="Normal">
     <w:name w:val="Normal"/>
     <w:qFormat/>
-    <w:rsid w:val="00AD2F69"/>
+    <w:rsid w:val="007C1F2B"/>
   </w:style>
   <w:style w:type="paragraph" w:styleId="Heading1">
     <w:name w:val="heading 1"/>
@@ -2391,24 +2774,27 @@
     <w:link w:val="Heading1Char"/>
     <w:uiPriority w:val="9"/>
     <w:qFormat/>
-    <w:rsid w:val="00AD2F69"/>
+    <w:rsid w:val="007C1F2B"/>
     <w:pPr>
+      <w:keepNext/>
+      <w:keepLines/>
+      <w:numPr>
+        <w:numId w:val="23"/>
+      </w:numPr>
       <w:pBdr>
-        <w:top w:val="single" w:sz="24" w:space="0" w:color="4472C4" w:themeColor="accent1"/>
-        <w:left w:val="single" w:sz="24" w:space="0" w:color="4472C4" w:themeColor="accent1"/>
-        <w:bottom w:val="single" w:sz="24" w:space="0" w:color="4472C4" w:themeColor="accent1"/>
-        <w:right w:val="single" w:sz="24" w:space="0" w:color="4472C4" w:themeColor="accent1"/>
+        <w:bottom w:val="single" w:sz="4" w:space="1" w:color="595959" w:themeColor="text1" w:themeTint="A6"/>
       </w:pBdr>
-      <w:shd w:val="clear" w:color="auto" w:fill="4472C4" w:themeFill="accent1"/>
-      <w:spacing w:after="0"/>
+      <w:spacing w:before="360"/>
       <w:outlineLvl w:val="0"/>
     </w:pPr>
     <w:rPr>
-      <w:caps/>
-      <w:color w:val="FFFFFF" w:themeColor="background1"/>
-      <w:spacing w:val="15"/>
-      <w:sz w:val="22"/>
-      <w:szCs w:val="22"/>
+      <w:rFonts w:asciiTheme="majorHAnsi" w:eastAsiaTheme="majorEastAsia" w:hAnsiTheme="majorHAnsi" w:cstheme="majorBidi"/>
+      <w:b/>
+      <w:bCs/>
+      <w:smallCaps/>
+      <w:color w:val="000000" w:themeColor="text1"/>
+      <w:sz w:val="36"/>
+      <w:szCs w:val="36"/>
     </w:rPr>
   </w:style>
   <w:style w:type="paragraph" w:styleId="Heading2">
@@ -2419,21 +2805,25 @@
     <w:uiPriority w:val="9"/>
     <w:unhideWhenUsed/>
     <w:qFormat/>
-    <w:rsid w:val="00AD2F69"/>
+    <w:rsid w:val="007C1F2B"/>
     <w:pPr>
-      <w:pBdr>
-        <w:top w:val="single" w:sz="24" w:space="0" w:color="D9E2F3" w:themeColor="accent1" w:themeTint="33"/>
-        <w:left w:val="single" w:sz="24" w:space="0" w:color="D9E2F3" w:themeColor="accent1" w:themeTint="33"/>
-        <w:bottom w:val="single" w:sz="24" w:space="0" w:color="D9E2F3" w:themeColor="accent1" w:themeTint="33"/>
-        <w:right w:val="single" w:sz="24" w:space="0" w:color="D9E2F3" w:themeColor="accent1" w:themeTint="33"/>
-      </w:pBdr>
-      <w:shd w:val="clear" w:color="auto" w:fill="D9E2F3" w:themeFill="accent1" w:themeFillTint="33"/>
-      <w:spacing w:after="0"/>
+      <w:keepNext/>
+      <w:keepLines/>
+      <w:numPr>
+        <w:ilvl w:val="1"/>
+        <w:numId w:val="23"/>
+      </w:numPr>
+      <w:spacing w:before="360" w:after="0"/>
       <w:outlineLvl w:val="1"/>
     </w:pPr>
     <w:rPr>
-      <w:caps/>
-      <w:spacing w:val="15"/>
+      <w:rFonts w:asciiTheme="majorHAnsi" w:eastAsiaTheme="majorEastAsia" w:hAnsiTheme="majorHAnsi" w:cstheme="majorBidi"/>
+      <w:b/>
+      <w:bCs/>
+      <w:smallCaps/>
+      <w:color w:val="000000" w:themeColor="text1"/>
+      <w:sz w:val="28"/>
+      <w:szCs w:val="28"/>
     </w:rPr>
   </w:style>
   <w:style w:type="paragraph" w:styleId="Heading3">
@@ -2444,18 +2834,22 @@
     <w:uiPriority w:val="9"/>
     <w:unhideWhenUsed/>
     <w:qFormat/>
-    <w:rsid w:val="00AD2F69"/>
+    <w:rsid w:val="00E77A32"/>
     <w:pPr>
-      <w:pBdr>
-        <w:top w:val="single" w:sz="6" w:space="2" w:color="4472C4" w:themeColor="accent1"/>
-      </w:pBdr>
-      <w:spacing w:before="300" w:after="0"/>
+      <w:keepNext/>
+      <w:keepLines/>
+      <w:numPr>
+        <w:ilvl w:val="2"/>
+        <w:numId w:val="23"/>
+      </w:numPr>
+      <w:spacing w:before="240" w:after="120"/>
       <w:outlineLvl w:val="2"/>
     </w:pPr>
     <w:rPr>
-      <w:caps/>
-      <w:color w:val="1F3763" w:themeColor="accent1" w:themeShade="7F"/>
-      <w:spacing w:val="15"/>
+      <w:rFonts w:asciiTheme="majorHAnsi" w:eastAsiaTheme="majorEastAsia" w:hAnsiTheme="majorHAnsi" w:cstheme="majorBidi"/>
+      <w:b/>
+      <w:bCs/>
+      <w:color w:val="000000" w:themeColor="text1"/>
     </w:rPr>
   </w:style>
   <w:style w:type="paragraph" w:styleId="Heading4">
@@ -2467,18 +2861,24 @@
     <w:semiHidden/>
     <w:unhideWhenUsed/>
     <w:qFormat/>
-    <w:rsid w:val="00AD2F69"/>
+    <w:rsid w:val="007C1F2B"/>
     <w:pPr>
-      <w:pBdr>
-        <w:top w:val="dotted" w:sz="6" w:space="2" w:color="4472C4" w:themeColor="accent1"/>
-      </w:pBdr>
+      <w:keepNext/>
+      <w:keepLines/>
+      <w:numPr>
+        <w:ilvl w:val="3"/>
+        <w:numId w:val="23"/>
+      </w:numPr>
       <w:spacing w:before="200" w:after="0"/>
       <w:outlineLvl w:val="3"/>
     </w:pPr>
     <w:rPr>
-      <w:caps/>
-      <w:color w:val="2F5496" w:themeColor="accent1" w:themeShade="BF"/>
-      <w:spacing w:val="10"/>
+      <w:rFonts w:asciiTheme="majorHAnsi" w:eastAsiaTheme="majorEastAsia" w:hAnsiTheme="majorHAnsi" w:cstheme="majorBidi"/>
+      <w:b/>
+      <w:bCs/>
+      <w:i/>
+      <w:iCs/>
+      <w:color w:val="000000" w:themeColor="text1"/>
     </w:rPr>
   </w:style>
   <w:style w:type="paragraph" w:styleId="Heading5">
@@ -2490,18 +2890,20 @@
     <w:semiHidden/>
     <w:unhideWhenUsed/>
     <w:qFormat/>
-    <w:rsid w:val="00AD2F69"/>
+    <w:rsid w:val="007C1F2B"/>
     <w:pPr>
-      <w:pBdr>
-        <w:bottom w:val="single" w:sz="6" w:space="1" w:color="4472C4" w:themeColor="accent1"/>
-      </w:pBdr>
+      <w:keepNext/>
+      <w:keepLines/>
+      <w:numPr>
+        <w:ilvl w:val="4"/>
+        <w:numId w:val="23"/>
+      </w:numPr>
       <w:spacing w:before="200" w:after="0"/>
       <w:outlineLvl w:val="4"/>
     </w:pPr>
     <w:rPr>
-      <w:caps/>
-      <w:color w:val="2F5496" w:themeColor="accent1" w:themeShade="BF"/>
-      <w:spacing w:val="10"/>
+      <w:rFonts w:asciiTheme="majorHAnsi" w:eastAsiaTheme="majorEastAsia" w:hAnsiTheme="majorHAnsi" w:cstheme="majorBidi"/>
+      <w:color w:val="323E4F" w:themeColor="text2" w:themeShade="BF"/>
     </w:rPr>
   </w:style>
   <w:style w:type="paragraph" w:styleId="Heading6">
@@ -2513,18 +2915,22 @@
     <w:semiHidden/>
     <w:unhideWhenUsed/>
     <w:qFormat/>
-    <w:rsid w:val="00AD2F69"/>
+    <w:rsid w:val="007C1F2B"/>
     <w:pPr>
-      <w:pBdr>
-        <w:bottom w:val="dotted" w:sz="6" w:space="1" w:color="4472C4" w:themeColor="accent1"/>
-      </w:pBdr>
+      <w:keepNext/>
+      <w:keepLines/>
+      <w:numPr>
+        <w:ilvl w:val="5"/>
+        <w:numId w:val="23"/>
+      </w:numPr>
       <w:spacing w:before="200" w:after="0"/>
       <w:outlineLvl w:val="5"/>
     </w:pPr>
     <w:rPr>
-      <w:caps/>
-      <w:color w:val="2F5496" w:themeColor="accent1" w:themeShade="BF"/>
-      <w:spacing w:val="10"/>
+      <w:rFonts w:asciiTheme="majorHAnsi" w:eastAsiaTheme="majorEastAsia" w:hAnsiTheme="majorHAnsi" w:cstheme="majorBidi"/>
+      <w:i/>
+      <w:iCs/>
+      <w:color w:val="323E4F" w:themeColor="text2" w:themeShade="BF"/>
     </w:rPr>
   </w:style>
   <w:style w:type="paragraph" w:styleId="Heading7">
@@ -2536,15 +2942,22 @@
     <w:semiHidden/>
     <w:unhideWhenUsed/>
     <w:qFormat/>
-    <w:rsid w:val="00AD2F69"/>
+    <w:rsid w:val="007C1F2B"/>
     <w:pPr>
+      <w:keepNext/>
+      <w:keepLines/>
+      <w:numPr>
+        <w:ilvl w:val="6"/>
+        <w:numId w:val="23"/>
+      </w:numPr>
       <w:spacing w:before="200" w:after="0"/>
       <w:outlineLvl w:val="6"/>
     </w:pPr>
     <w:rPr>
-      <w:caps/>
-      <w:color w:val="2F5496" w:themeColor="accent1" w:themeShade="BF"/>
-      <w:spacing w:val="10"/>
+      <w:rFonts w:asciiTheme="majorHAnsi" w:eastAsiaTheme="majorEastAsia" w:hAnsiTheme="majorHAnsi" w:cstheme="majorBidi"/>
+      <w:i/>
+      <w:iCs/>
+      <w:color w:val="404040" w:themeColor="text1" w:themeTint="BF"/>
     </w:rPr>
   </w:style>
   <w:style w:type="paragraph" w:styleId="Heading8">
@@ -2556,16 +2969,22 @@
     <w:semiHidden/>
     <w:unhideWhenUsed/>
     <w:qFormat/>
-    <w:rsid w:val="00AD2F69"/>
+    <w:rsid w:val="007C1F2B"/>
     <w:pPr>
+      <w:keepNext/>
+      <w:keepLines/>
+      <w:numPr>
+        <w:ilvl w:val="7"/>
+        <w:numId w:val="23"/>
+      </w:numPr>
       <w:spacing w:before="200" w:after="0"/>
       <w:outlineLvl w:val="7"/>
     </w:pPr>
     <w:rPr>
-      <w:caps/>
-      <w:spacing w:val="10"/>
-      <w:sz w:val="18"/>
-      <w:szCs w:val="18"/>
+      <w:rFonts w:asciiTheme="majorHAnsi" w:eastAsiaTheme="majorEastAsia" w:hAnsiTheme="majorHAnsi" w:cstheme="majorBidi"/>
+      <w:color w:val="404040" w:themeColor="text1" w:themeTint="BF"/>
+      <w:sz w:val="20"/>
+      <w:szCs w:val="20"/>
     </w:rPr>
   </w:style>
   <w:style w:type="paragraph" w:styleId="Heading9">
@@ -2577,18 +2996,24 @@
     <w:semiHidden/>
     <w:unhideWhenUsed/>
     <w:qFormat/>
-    <w:rsid w:val="00AD2F69"/>
+    <w:rsid w:val="007C1F2B"/>
     <w:pPr>
+      <w:keepNext/>
+      <w:keepLines/>
+      <w:numPr>
+        <w:ilvl w:val="8"/>
+        <w:numId w:val="23"/>
+      </w:numPr>
       <w:spacing w:before="200" w:after="0"/>
       <w:outlineLvl w:val="8"/>
     </w:pPr>
     <w:rPr>
+      <w:rFonts w:asciiTheme="majorHAnsi" w:eastAsiaTheme="majorEastAsia" w:hAnsiTheme="majorHAnsi" w:cstheme="majorBidi"/>
       <w:i/>
       <w:iCs/>
-      <w:caps/>
-      <w:spacing w:val="10"/>
-      <w:sz w:val="18"/>
-      <w:szCs w:val="18"/>
+      <w:color w:val="404040" w:themeColor="text1" w:themeTint="BF"/>
+      <w:sz w:val="20"/>
+      <w:szCs w:val="20"/>
     </w:rPr>
   </w:style>
   <w:style w:type="character" w:default="1" w:styleId="DefaultParagraphFont">
@@ -2623,14 +3048,15 @@
     <w:basedOn w:val="DefaultParagraphFont"/>
     <w:link w:val="Heading1"/>
     <w:uiPriority w:val="9"/>
-    <w:rsid w:val="00AD2F69"/>
+    <w:rsid w:val="007C1F2B"/>
     <w:rPr>
-      <w:caps/>
-      <w:color w:val="FFFFFF" w:themeColor="background1"/>
-      <w:spacing w:val="15"/>
-      <w:sz w:val="22"/>
-      <w:szCs w:val="22"/>
-      <w:shd w:val="clear" w:color="auto" w:fill="4472C4" w:themeFill="accent1"/>
+      <w:rFonts w:asciiTheme="majorHAnsi" w:eastAsiaTheme="majorEastAsia" w:hAnsiTheme="majorHAnsi" w:cstheme="majorBidi"/>
+      <w:b/>
+      <w:bCs/>
+      <w:smallCaps/>
+      <w:color w:val="000000" w:themeColor="text1"/>
+      <w:sz w:val="36"/>
+      <w:szCs w:val="36"/>
     </w:rPr>
   </w:style>
   <w:style w:type="paragraph" w:styleId="ListParagraph">
@@ -2649,11 +3075,15 @@
     <w:basedOn w:val="DefaultParagraphFont"/>
     <w:link w:val="Heading2"/>
     <w:uiPriority w:val="9"/>
-    <w:rsid w:val="00AD2F69"/>
+    <w:rsid w:val="007C1F2B"/>
     <w:rPr>
-      <w:caps/>
-      <w:spacing w:val="15"/>
-      <w:shd w:val="clear" w:color="auto" w:fill="D9E2F3" w:themeFill="accent1" w:themeFillTint="33"/>
+      <w:rFonts w:asciiTheme="majorHAnsi" w:eastAsiaTheme="majorEastAsia" w:hAnsiTheme="majorHAnsi" w:cstheme="majorBidi"/>
+      <w:b/>
+      <w:bCs/>
+      <w:smallCaps/>
+      <w:color w:val="000000" w:themeColor="text1"/>
+      <w:sz w:val="28"/>
+      <w:szCs w:val="28"/>
     </w:rPr>
   </w:style>
   <w:style w:type="paragraph" w:styleId="Title">
@@ -2663,17 +3093,16 @@
     <w:link w:val="TitleChar"/>
     <w:uiPriority w:val="10"/>
     <w:qFormat/>
-    <w:rsid w:val="00AD2F69"/>
+    <w:rsid w:val="007C1F2B"/>
     <w:pPr>
-      <w:spacing w:before="0" w:after="0"/>
+      <w:spacing w:after="0" w:line="240" w:lineRule="auto"/>
+      <w:contextualSpacing/>
     </w:pPr>
     <w:rPr>
       <w:rFonts w:asciiTheme="majorHAnsi" w:eastAsiaTheme="majorEastAsia" w:hAnsiTheme="majorHAnsi" w:cstheme="majorBidi"/>
-      <w:caps/>
-      <w:color w:val="4472C4" w:themeColor="accent1"/>
-      <w:spacing w:val="10"/>
-      <w:sz w:val="52"/>
-      <w:szCs w:val="52"/>
+      <w:color w:val="000000" w:themeColor="text1"/>
+      <w:sz w:val="56"/>
+      <w:szCs w:val="56"/>
     </w:rPr>
   </w:style>
   <w:style w:type="character" w:customStyle="1" w:styleId="TitleChar">
@@ -2681,14 +3110,12 @@
     <w:basedOn w:val="DefaultParagraphFont"/>
     <w:link w:val="Title"/>
     <w:uiPriority w:val="10"/>
-    <w:rsid w:val="00AD2F69"/>
+    <w:rsid w:val="007C1F2B"/>
     <w:rPr>
       <w:rFonts w:asciiTheme="majorHAnsi" w:eastAsiaTheme="majorEastAsia" w:hAnsiTheme="majorHAnsi" w:cstheme="majorBidi"/>
-      <w:caps/>
-      <w:color w:val="4472C4" w:themeColor="accent1"/>
-      <w:spacing w:val="10"/>
-      <w:sz w:val="52"/>
-      <w:szCs w:val="52"/>
+      <w:color w:val="000000" w:themeColor="text1"/>
+      <w:sz w:val="56"/>
+      <w:szCs w:val="56"/>
     </w:rPr>
   </w:style>
   <w:style w:type="character" w:customStyle="1" w:styleId="Heading3Char">
@@ -2696,11 +3123,12 @@
     <w:basedOn w:val="DefaultParagraphFont"/>
     <w:link w:val="Heading3"/>
     <w:uiPriority w:val="9"/>
-    <w:rsid w:val="00AD2F69"/>
+    <w:rsid w:val="00E77A32"/>
     <w:rPr>
-      <w:caps/>
-      <w:color w:val="1F3763" w:themeColor="accent1" w:themeShade="7F"/>
-      <w:spacing w:val="15"/>
+      <w:rFonts w:asciiTheme="majorHAnsi" w:eastAsiaTheme="majorEastAsia" w:hAnsiTheme="majorHAnsi" w:cstheme="majorBidi"/>
+      <w:b/>
+      <w:bCs/>
+      <w:color w:val="000000" w:themeColor="text1"/>
     </w:rPr>
   </w:style>
   <w:style w:type="character" w:customStyle="1" w:styleId="Heading4Char">
@@ -2709,11 +3137,14 @@
     <w:link w:val="Heading4"/>
     <w:uiPriority w:val="9"/>
     <w:semiHidden/>
-    <w:rsid w:val="00AD2F69"/>
+    <w:rsid w:val="007C1F2B"/>
     <w:rPr>
-      <w:caps/>
-      <w:color w:val="2F5496" w:themeColor="accent1" w:themeShade="BF"/>
-      <w:spacing w:val="10"/>
+      <w:rFonts w:asciiTheme="majorHAnsi" w:eastAsiaTheme="majorEastAsia" w:hAnsiTheme="majorHAnsi" w:cstheme="majorBidi"/>
+      <w:b/>
+      <w:bCs/>
+      <w:i/>
+      <w:iCs/>
+      <w:color w:val="000000" w:themeColor="text1"/>
     </w:rPr>
   </w:style>
   <w:style w:type="character" w:customStyle="1" w:styleId="Heading5Char">
@@ -2722,11 +3153,10 @@
     <w:link w:val="Heading5"/>
     <w:uiPriority w:val="9"/>
     <w:semiHidden/>
-    <w:rsid w:val="00AD2F69"/>
+    <w:rsid w:val="007C1F2B"/>
     <w:rPr>
-      <w:caps/>
-      <w:color w:val="2F5496" w:themeColor="accent1" w:themeShade="BF"/>
-      <w:spacing w:val="10"/>
+      <w:rFonts w:asciiTheme="majorHAnsi" w:eastAsiaTheme="majorEastAsia" w:hAnsiTheme="majorHAnsi" w:cstheme="majorBidi"/>
+      <w:color w:val="323E4F" w:themeColor="text2" w:themeShade="BF"/>
     </w:rPr>
   </w:style>
   <w:style w:type="character" w:customStyle="1" w:styleId="Heading6Char">
@@ -2735,11 +3165,12 @@
     <w:link w:val="Heading6"/>
     <w:uiPriority w:val="9"/>
     <w:semiHidden/>
-    <w:rsid w:val="00AD2F69"/>
+    <w:rsid w:val="007C1F2B"/>
     <w:rPr>
-      <w:caps/>
-      <w:color w:val="2F5496" w:themeColor="accent1" w:themeShade="BF"/>
-      <w:spacing w:val="10"/>
+      <w:rFonts w:asciiTheme="majorHAnsi" w:eastAsiaTheme="majorEastAsia" w:hAnsiTheme="majorHAnsi" w:cstheme="majorBidi"/>
+      <w:i/>
+      <w:iCs/>
+      <w:color w:val="323E4F" w:themeColor="text2" w:themeShade="BF"/>
     </w:rPr>
   </w:style>
   <w:style w:type="character" w:customStyle="1" w:styleId="Heading7Char">
@@ -2748,11 +3179,12 @@
     <w:link w:val="Heading7"/>
     <w:uiPriority w:val="9"/>
     <w:semiHidden/>
-    <w:rsid w:val="00AD2F69"/>
+    <w:rsid w:val="007C1F2B"/>
     <w:rPr>
-      <w:caps/>
-      <w:color w:val="2F5496" w:themeColor="accent1" w:themeShade="BF"/>
-      <w:spacing w:val="10"/>
+      <w:rFonts w:asciiTheme="majorHAnsi" w:eastAsiaTheme="majorEastAsia" w:hAnsiTheme="majorHAnsi" w:cstheme="majorBidi"/>
+      <w:i/>
+      <w:iCs/>
+      <w:color w:val="404040" w:themeColor="text1" w:themeTint="BF"/>
     </w:rPr>
   </w:style>
   <w:style w:type="character" w:customStyle="1" w:styleId="Heading8Char">
@@ -2761,12 +3193,12 @@
     <w:link w:val="Heading8"/>
     <w:uiPriority w:val="9"/>
     <w:semiHidden/>
-    <w:rsid w:val="00AD2F69"/>
+    <w:rsid w:val="007C1F2B"/>
     <w:rPr>
-      <w:caps/>
-      <w:spacing w:val="10"/>
-      <w:sz w:val="18"/>
-      <w:szCs w:val="18"/>
+      <w:rFonts w:asciiTheme="majorHAnsi" w:eastAsiaTheme="majorEastAsia" w:hAnsiTheme="majorHAnsi" w:cstheme="majorBidi"/>
+      <w:color w:val="404040" w:themeColor="text1" w:themeTint="BF"/>
+      <w:sz w:val="20"/>
+      <w:szCs w:val="20"/>
     </w:rPr>
   </w:style>
   <w:style w:type="character" w:customStyle="1" w:styleId="Heading9Char">
@@ -2775,14 +3207,14 @@
     <w:link w:val="Heading9"/>
     <w:uiPriority w:val="9"/>
     <w:semiHidden/>
-    <w:rsid w:val="00AD2F69"/>
+    <w:rsid w:val="007C1F2B"/>
     <w:rPr>
+      <w:rFonts w:asciiTheme="majorHAnsi" w:eastAsiaTheme="majorEastAsia" w:hAnsiTheme="majorHAnsi" w:cstheme="majorBidi"/>
       <w:i/>
       <w:iCs/>
-      <w:caps/>
-      <w:spacing w:val="10"/>
-      <w:sz w:val="18"/>
-      <w:szCs w:val="18"/>
+      <w:color w:val="404040" w:themeColor="text1" w:themeTint="BF"/>
+      <w:sz w:val="20"/>
+      <w:szCs w:val="20"/>
     </w:rPr>
   </w:style>
   <w:style w:type="paragraph" w:styleId="Caption">
@@ -2793,13 +3225,16 @@
     <w:semiHidden/>
     <w:unhideWhenUsed/>
     <w:qFormat/>
-    <w:rsid w:val="00AD2F69"/>
+    <w:rsid w:val="007C1F2B"/>
+    <w:pPr>
+      <w:spacing w:after="200" w:line="240" w:lineRule="auto"/>
+    </w:pPr>
     <w:rPr>
-      <w:b/>
-      <w:bCs/>
-      <w:color w:val="2F5496" w:themeColor="accent1" w:themeShade="BF"/>
-      <w:sz w:val="16"/>
-      <w:szCs w:val="16"/>
+      <w:i/>
+      <w:iCs/>
+      <w:color w:val="44546A" w:themeColor="text2"/>
+      <w:sz w:val="18"/>
+      <w:szCs w:val="18"/>
     </w:rPr>
   </w:style>
   <w:style w:type="paragraph" w:styleId="Subtitle">
@@ -2809,16 +3244,15 @@
     <w:link w:val="SubtitleChar"/>
     <w:uiPriority w:val="11"/>
     <w:qFormat/>
-    <w:rsid w:val="00AD2F69"/>
+    <w:rsid w:val="007C1F2B"/>
     <w:pPr>
-      <w:spacing w:before="0" w:after="500" w:line="240" w:lineRule="auto"/>
+      <w:numPr>
+        <w:ilvl w:val="1"/>
+      </w:numPr>
     </w:pPr>
     <w:rPr>
-      <w:caps/>
-      <w:color w:val="595959" w:themeColor="text1" w:themeTint="A6"/>
+      <w:color w:val="5A5A5A" w:themeColor="text1" w:themeTint="A5"/>
       <w:spacing w:val="10"/>
-      <w:sz w:val="21"/>
-      <w:szCs w:val="21"/>
     </w:rPr>
   </w:style>
   <w:style w:type="character" w:customStyle="1" w:styleId="SubtitleChar">
@@ -2826,41 +3260,41 @@
     <w:basedOn w:val="DefaultParagraphFont"/>
     <w:link w:val="Subtitle"/>
     <w:uiPriority w:val="11"/>
-    <w:rsid w:val="00AD2F69"/>
+    <w:rsid w:val="007C1F2B"/>
     <w:rPr>
-      <w:caps/>
-      <w:color w:val="595959" w:themeColor="text1" w:themeTint="A6"/>
+      <w:color w:val="5A5A5A" w:themeColor="text1" w:themeTint="A5"/>
       <w:spacing w:val="10"/>
-      <w:sz w:val="21"/>
-      <w:szCs w:val="21"/>
     </w:rPr>
   </w:style>
   <w:style w:type="character" w:styleId="Strong">
     <w:name w:val="Strong"/>
+    <w:basedOn w:val="DefaultParagraphFont"/>
     <w:uiPriority w:val="22"/>
     <w:qFormat/>
-    <w:rsid w:val="00AD2F69"/>
+    <w:rsid w:val="007C1F2B"/>
     <w:rPr>
       <w:b/>
       <w:bCs/>
+      <w:color w:val="000000" w:themeColor="text1"/>
     </w:rPr>
   </w:style>
   <w:style w:type="character" w:styleId="Emphasis">
     <w:name w:val="Emphasis"/>
+    <w:basedOn w:val="DefaultParagraphFont"/>
     <w:uiPriority w:val="20"/>
     <w:qFormat/>
-    <w:rsid w:val="00AD2F69"/>
+    <w:rsid w:val="007C1F2B"/>
     <w:rPr>
-      <w:caps/>
-      <w:color w:val="1F3763" w:themeColor="accent1" w:themeShade="7F"/>
-      <w:spacing w:val="5"/>
+      <w:i/>
+      <w:iCs/>
+      <w:color w:val="auto"/>
     </w:rPr>
   </w:style>
   <w:style w:type="paragraph" w:styleId="NoSpacing">
     <w:name w:val="No Spacing"/>
     <w:uiPriority w:val="1"/>
     <w:qFormat/>
-    <w:rsid w:val="00AD2F69"/>
+    <w:rsid w:val="007C1F2B"/>
     <w:pPr>
       <w:spacing w:after="0" w:line="240" w:lineRule="auto"/>
     </w:pPr>
@@ -2872,12 +3306,15 @@
     <w:link w:val="QuoteChar"/>
     <w:uiPriority w:val="29"/>
     <w:qFormat/>
-    <w:rsid w:val="00AD2F69"/>
+    <w:rsid w:val="007C1F2B"/>
+    <w:pPr>
+      <w:spacing w:before="160"/>
+      <w:ind w:left="720" w:right="720"/>
+    </w:pPr>
     <w:rPr>
       <w:i/>
       <w:iCs/>
-      <w:sz w:val="24"/>
-      <w:szCs w:val="24"/>
+      <w:color w:val="000000" w:themeColor="text1"/>
     </w:rPr>
   </w:style>
   <w:style w:type="character" w:customStyle="1" w:styleId="QuoteChar">
@@ -2885,12 +3322,11 @@
     <w:basedOn w:val="DefaultParagraphFont"/>
     <w:link w:val="Quote"/>
     <w:uiPriority w:val="29"/>
-    <w:rsid w:val="00AD2F69"/>
+    <w:rsid w:val="007C1F2B"/>
     <w:rPr>
       <w:i/>
       <w:iCs/>
-      <w:sz w:val="24"/>
-      <w:szCs w:val="24"/>
+      <w:color w:val="000000" w:themeColor="text1"/>
     </w:rPr>
   </w:style>
   <w:style w:type="paragraph" w:styleId="IntenseQuote">
@@ -2900,16 +3336,19 @@
     <w:link w:val="IntenseQuoteChar"/>
     <w:uiPriority w:val="30"/>
     <w:qFormat/>
-    <w:rsid w:val="00AD2F69"/>
+    <w:rsid w:val="007C1F2B"/>
     <w:pPr>
-      <w:spacing w:before="240" w:after="240" w:line="240" w:lineRule="auto"/>
-      <w:ind w:left="1080" w:right="1080"/>
+      <w:pBdr>
+        <w:top w:val="single" w:sz="24" w:space="1" w:color="F2F2F2" w:themeColor="background1" w:themeShade="F2"/>
+        <w:bottom w:val="single" w:sz="24" w:space="1" w:color="F2F2F2" w:themeColor="background1" w:themeShade="F2"/>
+      </w:pBdr>
+      <w:shd w:val="clear" w:color="auto" w:fill="F2F2F2" w:themeFill="background1" w:themeFillShade="F2"/>
+      <w:spacing w:before="240" w:after="240"/>
+      <w:ind w:left="936" w:right="936"/>
       <w:jc w:val="center"/>
     </w:pPr>
     <w:rPr>
-      <w:color w:val="4472C4" w:themeColor="accent1"/>
-      <w:sz w:val="24"/>
-      <w:szCs w:val="24"/>
+      <w:color w:val="000000" w:themeColor="text1"/>
     </w:rPr>
   </w:style>
   <w:style w:type="character" w:customStyle="1" w:styleId="IntenseQuoteChar">
@@ -2917,73 +3356,74 @@
     <w:basedOn w:val="DefaultParagraphFont"/>
     <w:link w:val="IntenseQuote"/>
     <w:uiPriority w:val="30"/>
-    <w:rsid w:val="00AD2F69"/>
+    <w:rsid w:val="007C1F2B"/>
     <w:rPr>
-      <w:color w:val="4472C4" w:themeColor="accent1"/>
-      <w:sz w:val="24"/>
-      <w:szCs w:val="24"/>
+      <w:color w:val="000000" w:themeColor="text1"/>
+      <w:shd w:val="clear" w:color="auto" w:fill="F2F2F2" w:themeFill="background1" w:themeFillShade="F2"/>
     </w:rPr>
   </w:style>
   <w:style w:type="character" w:styleId="SubtleEmphasis">
     <w:name w:val="Subtle Emphasis"/>
+    <w:basedOn w:val="DefaultParagraphFont"/>
     <w:uiPriority w:val="19"/>
     <w:qFormat/>
-    <w:rsid w:val="00AD2F69"/>
+    <w:rsid w:val="007C1F2B"/>
     <w:rPr>
       <w:i/>
       <w:iCs/>
-      <w:color w:val="1F3763" w:themeColor="accent1" w:themeShade="7F"/>
+      <w:color w:val="404040" w:themeColor="text1" w:themeTint="BF"/>
     </w:rPr>
   </w:style>
   <w:style w:type="character" w:styleId="IntenseEmphasis">
     <w:name w:val="Intense Emphasis"/>
+    <w:basedOn w:val="DefaultParagraphFont"/>
     <w:uiPriority w:val="21"/>
     <w:qFormat/>
-    <w:rsid w:val="00AD2F69"/>
-    <w:rPr>
-      <w:b/>
-      <w:bCs/>
-      <w:caps/>
-      <w:color w:val="1F3763" w:themeColor="accent1" w:themeShade="7F"/>
-      <w:spacing w:val="10"/>
-    </w:rPr>
-  </w:style>
-  <w:style w:type="character" w:styleId="SubtleReference">
-    <w:name w:val="Subtle Reference"/>
-    <w:uiPriority w:val="31"/>
-    <w:qFormat/>
-    <w:rsid w:val="00AD2F69"/>
-    <w:rPr>
-      <w:b/>
-      <w:bCs/>
-      <w:color w:val="4472C4" w:themeColor="accent1"/>
-    </w:rPr>
-  </w:style>
-  <w:style w:type="character" w:styleId="IntenseReference">
-    <w:name w:val="Intense Reference"/>
-    <w:uiPriority w:val="32"/>
-    <w:qFormat/>
-    <w:rsid w:val="00AD2F69"/>
+    <w:rsid w:val="007C1F2B"/>
     <w:rPr>
       <w:b/>
       <w:bCs/>
       <w:i/>
       <w:iCs/>
       <w:caps/>
-      <w:color w:val="4472C4" w:themeColor="accent1"/>
     </w:rPr>
   </w:style>
-  <w:style w:type="character" w:styleId="BookTitle">
-    <w:name w:val="Book Title"/>
-    <w:uiPriority w:val="33"/>
+  <w:style w:type="character" w:styleId="SubtleReference">
+    <w:name w:val="Subtle Reference"/>
+    <w:basedOn w:val="DefaultParagraphFont"/>
+    <w:uiPriority w:val="31"/>
     <w:qFormat/>
-    <w:rsid w:val="00AD2F69"/>
+    <w:rsid w:val="007C1F2B"/>
+    <w:rPr>
+      <w:smallCaps/>
+      <w:color w:val="404040" w:themeColor="text1" w:themeTint="BF"/>
+      <w:u w:val="single" w:color="7F7F7F" w:themeColor="text1" w:themeTint="80"/>
+    </w:rPr>
+  </w:style>
+  <w:style w:type="character" w:styleId="IntenseReference">
+    <w:name w:val="Intense Reference"/>
+    <w:basedOn w:val="DefaultParagraphFont"/>
+    <w:uiPriority w:val="32"/>
+    <w:qFormat/>
+    <w:rsid w:val="007C1F2B"/>
     <w:rPr>
       <w:b/>
       <w:bCs/>
-      <w:i/>
-      <w:iCs/>
-      <w:spacing w:val="0"/>
+      <w:smallCaps/>
+      <w:u w:val="single"/>
+    </w:rPr>
+  </w:style>
+  <w:style w:type="character" w:styleId="BookTitle">
+    <w:name w:val="Book Title"/>
+    <w:basedOn w:val="DefaultParagraphFont"/>
+    <w:uiPriority w:val="33"/>
+    <w:qFormat/>
+    <w:rsid w:val="007C1F2B"/>
+    <w:rPr>
+      <w:b w:val="0"/>
+      <w:bCs w:val="0"/>
+      <w:smallCaps/>
+      <w:spacing w:val="5"/>
     </w:rPr>
   </w:style>
   <w:style w:type="paragraph" w:styleId="TOCHeading">
@@ -2994,7 +3434,7 @@
     <w:semiHidden/>
     <w:unhideWhenUsed/>
     <w:qFormat/>
-    <w:rsid w:val="00AD2F69"/>
+    <w:rsid w:val="007C1F2B"/>
     <w:pPr>
       <w:outlineLvl w:val="9"/>
     </w:pPr>

</xml_diff>